<commit_message>
add some item in cppbase
</commit_message>
<xml_diff>
--- a/CPP-Base.docx
+++ b/CPP-Base.docx
@@ -42,7 +42,6 @@
           <w:numId w:val="9"/>
         </w:numPr>
         <w:rPr>
-          <w:rFonts w:hint="eastAsia"/>
           <w:sz w:val="24"/>
         </w:rPr>
       </w:pPr>
@@ -50,13 +49,7 @@
         <w:rPr>
           <w:sz w:val="24"/>
         </w:rPr>
-        <w:t xml:space="preserve"> </w:t>
-      </w:r>
-      <w:r>
-        <w:rPr>
-          <w:sz w:val="24"/>
-        </w:rPr>
-        <w:t xml:space="preserve">C </w:t>
+        <w:t xml:space="preserve"> C </w:t>
       </w:r>
       <w:r>
         <w:rPr>
@@ -100,9 +93,6 @@
           <w:numId w:val="13"/>
         </w:numPr>
         <w:ind w:leftChars="100" w:left="630" w:firstLineChars="0"/>
-        <w:rPr>
-          <w:rFonts w:hint="eastAsia"/>
-        </w:rPr>
       </w:pPr>
       <w:r>
         <w:rPr>
@@ -163,15 +153,7 @@
           <w:color w:val="24292E"/>
           <w:shd w:val="clear" w:color="auto" w:fill="FFFFFF"/>
         </w:rPr>
-        <w:t>了</w:t>
-      </w:r>
-      <w:r>
-        <w:rPr>
-          <w:rFonts w:ascii="Segoe UI" w:hAnsi="Segoe UI" w:cs="Segoe UI"/>
-          <w:color w:val="24292E"/>
-          <w:shd w:val="clear" w:color="auto" w:fill="FFFFFF"/>
-        </w:rPr>
-        <w:t>面向对象</w:t>
+        <w:t>了面向对象</w:t>
       </w:r>
       <w:r>
         <w:rPr>
@@ -244,13 +226,7 @@
         <w:rPr>
           <w:rFonts w:hint="eastAsia"/>
         </w:rPr>
-        <w:t>的</w:t>
-      </w:r>
-      <w:r>
-        <w:rPr>
-          <w:rFonts w:hint="eastAsia"/>
-        </w:rPr>
-        <w:t>超集</w:t>
+        <w:t>的超集</w:t>
       </w:r>
       <w:r>
         <w:t>，</w:t>
@@ -356,9 +332,6 @@
           <w:numId w:val="14"/>
         </w:numPr>
         <w:ind w:leftChars="100" w:left="630" w:firstLineChars="0"/>
-        <w:rPr>
-          <w:rFonts w:hint="eastAsia"/>
-        </w:rPr>
       </w:pPr>
     </w:p>
     <w:p>
@@ -372,14 +345,14 @@
           <w:sz w:val="24"/>
         </w:rPr>
       </w:pPr>
-      <w:proofErr w:type="spellStart"/>
+      <w:bookmarkStart w:id="0" w:name="OLE_LINK1"/>
+      <w:bookmarkStart w:id="1" w:name="OLE_LINK2"/>
       <w:r>
         <w:rPr>
           <w:sz w:val="24"/>
         </w:rPr>
         <w:t>struct</w:t>
       </w:r>
-      <w:proofErr w:type="spellEnd"/>
       <w:r>
         <w:rPr>
           <w:sz w:val="24"/>
@@ -421,6 +394,8 @@
         <w:t>差别</w:t>
       </w:r>
     </w:p>
+    <w:bookmarkEnd w:id="0"/>
+    <w:bookmarkEnd w:id="1"/>
     <w:p>
       <w:pPr>
         <w:pStyle w:val="a3"/>
@@ -496,18 +471,9 @@
       <w:r>
         <w:t>中不能用</w:t>
       </w:r>
-      <w:proofErr w:type="spellStart"/>
       <w:r>
         <w:t>struct</w:t>
       </w:r>
-      <w:proofErr w:type="spellEnd"/>
-    </w:p>
-    <w:p>
-      <w:pPr>
-        <w:rPr>
-          <w:rFonts w:hint="eastAsia"/>
-        </w:rPr>
-      </w:pPr>
     </w:p>
     <w:p>
       <w:pPr>
@@ -517,15 +483,152 @@
           <w:numId w:val="9"/>
         </w:numPr>
         <w:rPr>
-          <w:rFonts w:hint="eastAsia"/>
           <w:sz w:val="24"/>
         </w:rPr>
       </w:pPr>
       <w:r>
         <w:rPr>
+          <w:rFonts w:hint="eastAsia"/>
           <w:sz w:val="24"/>
         </w:rPr>
-        <w:lastRenderedPageBreak/>
+        <w:t>宏定义</w:t>
+      </w:r>
+      <w:r>
+        <w:rPr>
+          <w:sz w:val="24"/>
+        </w:rPr>
+        <w:t xml:space="preserve"> </w:t>
+      </w:r>
+      <w:r>
+        <w:rPr>
+          <w:rFonts w:hint="eastAsia"/>
+          <w:sz w:val="24"/>
+        </w:rPr>
+        <w:t>和</w:t>
+      </w:r>
+      <w:r>
+        <w:rPr>
+          <w:rFonts w:hint="eastAsia"/>
+          <w:sz w:val="24"/>
+        </w:rPr>
+        <w:t xml:space="preserve"> </w:t>
+      </w:r>
+      <w:r>
+        <w:rPr>
+          <w:sz w:val="24"/>
+        </w:rPr>
+        <w:t xml:space="preserve">inline </w:t>
+      </w:r>
+      <w:r>
+        <w:rPr>
+          <w:rFonts w:hint="eastAsia"/>
+          <w:sz w:val="24"/>
+        </w:rPr>
+        <w:t>的</w:t>
+      </w:r>
+      <w:r>
+        <w:rPr>
+          <w:sz w:val="24"/>
+        </w:rPr>
+        <w:t>区别</w:t>
+      </w:r>
+    </w:p>
+    <w:p>
+      <w:r>
+        <w:t>I</w:t>
+      </w:r>
+      <w:r>
+        <w:rPr>
+          <w:rFonts w:hint="eastAsia"/>
+        </w:rPr>
+        <w:t>nline</w:t>
+      </w:r>
+      <w:r>
+        <w:rPr>
+          <w:rFonts w:hint="eastAsia"/>
+        </w:rPr>
+        <w:t>和</w:t>
+      </w:r>
+      <w:r>
+        <w:t>普通函数相比</w:t>
+      </w:r>
+      <w:r>
+        <w:rPr>
+          <w:rFonts w:hint="eastAsia"/>
+        </w:rPr>
+        <w:t>可以</w:t>
+      </w:r>
+      <w:r>
+        <w:t>加快程序运行的速度</w:t>
+      </w:r>
+      <w:r>
+        <w:rPr>
+          <w:rFonts w:hint="eastAsia"/>
+        </w:rPr>
+        <w:t>，</w:t>
+      </w:r>
+      <w:r>
+        <w:t>因为编译的时候内联函数直接镶嵌到目标代码当中，</w:t>
+      </w:r>
+      <w:r>
+        <w:rPr>
+          <w:rFonts w:hint="eastAsia"/>
+        </w:rPr>
+        <w:t>不需要</w:t>
+      </w:r>
+      <w:r>
+        <w:t>中断调用</w:t>
+      </w:r>
+      <w:r>
+        <w:rPr>
+          <w:rFonts w:hint="eastAsia"/>
+        </w:rPr>
+        <w:t>。内联</w:t>
+      </w:r>
+      <w:r>
+        <w:t>函数会做</w:t>
+      </w:r>
+      <w:r>
+        <w:rPr>
+          <w:rFonts w:hint="eastAsia"/>
+        </w:rPr>
+        <w:t>类型</w:t>
+      </w:r>
+      <w:r>
+        <w:t>检查，</w:t>
+      </w:r>
+      <w:r>
+        <w:rPr>
+          <w:rFonts w:hint="eastAsia"/>
+        </w:rPr>
+        <w:t>宏不是</w:t>
+      </w:r>
+      <w:r>
+        <w:t>函数，只是一个简单的</w:t>
+      </w:r>
+      <w:r>
+        <w:rPr>
+          <w:rFonts w:hint="eastAsia"/>
+        </w:rPr>
+        <w:t>替换。</w:t>
+      </w:r>
+    </w:p>
+    <w:p/>
+    <w:p>
+      <w:pPr>
+        <w:pStyle w:val="3"/>
+        <w:numPr>
+          <w:ilvl w:val="1"/>
+          <w:numId w:val="9"/>
+        </w:numPr>
+        <w:rPr>
+          <w:sz w:val="24"/>
+        </w:rPr>
+      </w:pPr>
+      <w:r>
+        <w:rPr>
+          <w:sz w:val="24"/>
+        </w:rPr>
         <w:t xml:space="preserve">extern “C” </w:t>
       </w:r>
       <w:r>
@@ -540,6 +643,115 @@
           <w:sz w:val="24"/>
         </w:rPr>
         <w:t>作用</w:t>
+      </w:r>
+    </w:p>
+    <w:p>
+      <w:pPr>
+        <w:ind w:left="420"/>
+      </w:pPr>
+      <w:r>
+        <w:rPr>
+          <w:rFonts w:hint="eastAsia"/>
+        </w:rPr>
+        <w:t>C</w:t>
+      </w:r>
+      <w:r>
+        <w:t>++</w:t>
+      </w:r>
+      <w:r>
+        <w:rPr>
+          <w:rFonts w:hint="eastAsia"/>
+        </w:rPr>
+        <w:t>支持</w:t>
+      </w:r>
+      <w:r>
+        <w:t>重载</w:t>
+      </w:r>
+      <w:r>
+        <w:rPr>
+          <w:rFonts w:hint="eastAsia"/>
+        </w:rPr>
+        <w:t>，</w:t>
+      </w:r>
+      <w:r>
+        <w:t>编译后库中的名字于</w:t>
+      </w:r>
+      <w:r>
+        <w:t>C</w:t>
+      </w:r>
+      <w:r>
+        <w:t>不同</w:t>
+      </w:r>
+      <w:r>
+        <w:rPr>
+          <w:rFonts w:hint="eastAsia"/>
+        </w:rPr>
+        <w:t>，</w:t>
+      </w:r>
+      <w:r>
+        <w:t>如：</w:t>
+      </w:r>
+      <w:r>
+        <w:rPr>
+          <w:rFonts w:hint="eastAsia"/>
+        </w:rPr>
+        <w:t>int foo(</w:t>
+      </w:r>
+      <w:r>
+        <w:t>int x, int y</w:t>
+      </w:r>
+      <w:r>
+        <w:rPr>
+          <w:rFonts w:hint="eastAsia"/>
+        </w:rPr>
+        <w:t>)</w:t>
+      </w:r>
+      <w:r>
+        <w:t xml:space="preserve"> </w:t>
+      </w:r>
+      <w:r>
+        <w:rPr>
+          <w:rFonts w:hint="eastAsia"/>
+        </w:rPr>
+        <w:t>（</w:t>
+      </w:r>
+      <w:r>
+        <w:rPr>
+          <w:rFonts w:hint="eastAsia"/>
+        </w:rPr>
+        <w:t>_foo</w:t>
+      </w:r>
+      <w:r>
+        <w:t xml:space="preserve">  _foo_int_int</w:t>
+      </w:r>
+      <w:r>
+        <w:rPr>
+          <w:rFonts w:hint="eastAsia"/>
+        </w:rPr>
+        <w:t>）。</w:t>
+      </w:r>
+    </w:p>
+    <w:p>
+      <w:pPr>
+        <w:ind w:left="420"/>
+      </w:pPr>
+      <w:r>
+        <w:t>作用</w:t>
+      </w:r>
+      <w:r>
+        <w:rPr>
+          <w:rFonts w:hint="eastAsia"/>
+        </w:rPr>
+        <w:t>是告诉</w:t>
+      </w:r>
+      <w:r>
+        <w:t>编译器按</w:t>
+      </w:r>
+      <w:r>
+        <w:t>C</w:t>
+      </w:r>
+      <w:r>
+        <w:t>语言的方式编译</w:t>
       </w:r>
     </w:p>
     <w:p>
@@ -549,16 +761,70 @@
           <w:ilvl w:val="0"/>
           <w:numId w:val="9"/>
         </w:numPr>
-      </w:pPr>
-      <w:proofErr w:type="gramStart"/>
-      <w:r>
-        <w:rPr>
-          <w:rFonts w:hint="eastAsia"/>
-        </w:rPr>
-        <w:t>static</w:t>
-      </w:r>
-      <w:proofErr w:type="gramEnd"/>
-    </w:p>
+        <w:rPr>
+          <w:sz w:val="36"/>
+        </w:rPr>
+      </w:pPr>
+      <w:r>
+        <w:rPr>
+          <w:rFonts w:hint="eastAsia"/>
+          <w:sz w:val="36"/>
+        </w:rPr>
+        <w:t>指针</w:t>
+      </w:r>
+      <w:r>
+        <w:rPr>
+          <w:sz w:val="36"/>
+        </w:rPr>
+        <w:t xml:space="preserve">&amp; </w:t>
+      </w:r>
+      <w:r>
+        <w:rPr>
+          <w:rFonts w:hint="eastAsia"/>
+          <w:sz w:val="36"/>
+        </w:rPr>
+        <w:t>引用</w:t>
+      </w:r>
+    </w:p>
+    <w:p>
+      <w:pPr>
+        <w:pStyle w:val="3"/>
+        <w:numPr>
+          <w:ilvl w:val="1"/>
+          <w:numId w:val="9"/>
+        </w:numPr>
+        <w:rPr>
+          <w:sz w:val="24"/>
+        </w:rPr>
+      </w:pPr>
+      <w:r>
+        <w:rPr>
+          <w:rFonts w:hint="eastAsia"/>
+          <w:sz w:val="24"/>
+        </w:rPr>
+        <w:t>指针和</w:t>
+      </w:r>
+      <w:r>
+        <w:rPr>
+          <w:sz w:val="24"/>
+        </w:rPr>
+        <w:t>引用</w:t>
+      </w:r>
+      <w:r>
+        <w:rPr>
+          <w:rFonts w:hint="eastAsia"/>
+          <w:sz w:val="24"/>
+        </w:rPr>
+        <w:t>的</w:t>
+      </w:r>
+      <w:r>
+        <w:rPr>
+          <w:sz w:val="24"/>
+        </w:rPr>
+        <w:t>区别</w:t>
+      </w:r>
+    </w:p>
+    <w:p/>
     <w:p>
       <w:pPr>
         <w:pStyle w:val="2"/>
@@ -571,6 +837,187 @@
         <w:rPr>
           <w:rFonts w:hint="eastAsia"/>
         </w:rPr>
+        <w:t>static</w:t>
+      </w:r>
+    </w:p>
+    <w:p>
+      <w:pPr>
+        <w:pStyle w:val="a3"/>
+        <w:numPr>
+          <w:ilvl w:val="0"/>
+          <w:numId w:val="16"/>
+        </w:numPr>
+        <w:ind w:firstLineChars="0"/>
+      </w:pPr>
+      <w:r>
+        <w:rPr>
+          <w:rFonts w:hint="eastAsia"/>
+        </w:rPr>
+        <w:t>静态成员函数属于</w:t>
+      </w:r>
+      <w:r>
+        <w:t>类而不是类对象，所以没有</w:t>
+      </w:r>
+      <w:r>
+        <w:rPr>
+          <w:rFonts w:hint="eastAsia"/>
+        </w:rPr>
+        <w:t>this</w:t>
+      </w:r>
+      <w:r>
+        <w:rPr>
+          <w:rFonts w:hint="eastAsia"/>
+        </w:rPr>
+        <w:t>指针</w:t>
+      </w:r>
+      <w:r>
+        <w:t>，</w:t>
+      </w:r>
+      <w:r>
+        <w:rPr>
+          <w:rFonts w:hint="eastAsia"/>
+        </w:rPr>
+        <w:t>就是</w:t>
+      </w:r>
+      <w:r>
+        <w:t>读写静态成员的，</w:t>
+      </w:r>
+      <w:r>
+        <w:rPr>
+          <w:rFonts w:hint="eastAsia"/>
+        </w:rPr>
+        <w:t>不能</w:t>
+      </w:r>
+      <w:r>
+        <w:t>访问普通成员</w:t>
+      </w:r>
+    </w:p>
+    <w:p>
+      <w:pPr>
+        <w:pStyle w:val="a3"/>
+        <w:numPr>
+          <w:ilvl w:val="0"/>
+          <w:numId w:val="16"/>
+        </w:numPr>
+        <w:ind w:firstLineChars="0"/>
+      </w:pPr>
+      <w:r>
+        <w:rPr>
+          <w:rFonts w:hint="eastAsia"/>
+        </w:rPr>
+        <w:t>内存中只有一份数据，</w:t>
+      </w:r>
+      <w:r>
+        <w:t>所有的</w:t>
+      </w:r>
+      <w:r>
+        <w:rPr>
+          <w:rFonts w:hint="eastAsia"/>
+        </w:rPr>
+        <w:t>对象</w:t>
+      </w:r>
+      <w:r>
+        <w:t>共享</w:t>
+      </w:r>
+      <w:r>
+        <w:rPr>
+          <w:rFonts w:hint="eastAsia"/>
+        </w:rPr>
+        <w:t>，</w:t>
+      </w:r>
+      <w:r>
+        <w:t>必须</w:t>
+      </w:r>
+      <w:r>
+        <w:rPr>
+          <w:rFonts w:hint="eastAsia"/>
+        </w:rPr>
+        <w:t>初始化</w:t>
+      </w:r>
+      <w:r>
+        <w:t>，</w:t>
+      </w:r>
+      <w:r>
+        <w:rPr>
+          <w:rFonts w:hint="eastAsia"/>
+        </w:rPr>
+        <w:t>不能</w:t>
+      </w:r>
+      <w:r>
+        <w:t>再</w:t>
+      </w:r>
+      <w:r>
+        <w:rPr>
+          <w:rFonts w:hint="eastAsia"/>
+        </w:rPr>
+        <w:t>类</w:t>
+      </w:r>
+      <w:r>
+        <w:t>的定义中初始化</w:t>
+      </w:r>
+    </w:p>
+    <w:p>
+      <w:pPr>
+        <w:pStyle w:val="a3"/>
+        <w:numPr>
+          <w:ilvl w:val="0"/>
+          <w:numId w:val="16"/>
+        </w:numPr>
+        <w:ind w:firstLineChars="0"/>
+      </w:pPr>
+      <w:r>
+        <w:rPr>
+          <w:rFonts w:hint="eastAsia"/>
+        </w:rPr>
+        <w:t>想当于</w:t>
+      </w:r>
+      <w:r>
+        <w:t xml:space="preserve">nomember </w:t>
+      </w:r>
+      <w:r>
+        <w:rPr>
+          <w:rFonts w:hint="eastAsia"/>
+        </w:rPr>
+        <w:t>函数</w:t>
+      </w:r>
+      <w:r>
+        <w:t>，</w:t>
+      </w:r>
+      <w:r>
+        <w:rPr>
+          <w:rFonts w:hint="eastAsia"/>
+        </w:rPr>
+        <w:t>有利于</w:t>
+      </w:r>
+      <w:r>
+        <w:t>成为</w:t>
+      </w:r>
+      <w:r>
+        <w:t>callback</w:t>
+      </w:r>
+      <w:r>
+        <w:rPr>
+          <w:rFonts w:hint="eastAsia"/>
+        </w:rPr>
+        <w:t>，方便作为</w:t>
+      </w:r>
+      <w:r>
+        <w:t>线程函数</w:t>
+      </w:r>
+    </w:p>
+    <w:p>
+      <w:pPr>
+        <w:pStyle w:val="2"/>
+        <w:numPr>
+          <w:ilvl w:val="0"/>
+          <w:numId w:val="9"/>
+        </w:numPr>
+      </w:pPr>
+      <w:r>
+        <w:rPr>
+          <w:rFonts w:hint="eastAsia"/>
+        </w:rPr>
+        <w:lastRenderedPageBreak/>
         <w:t>虚函数</w:t>
       </w:r>
       <w:r>
@@ -588,19 +1035,119 @@
           <w:numId w:val="9"/>
         </w:numPr>
         <w:rPr>
-          <w:rFonts w:hint="eastAsia"/>
           <w:sz w:val="24"/>
         </w:rPr>
       </w:pPr>
-      <w:proofErr w:type="gramStart"/>
-      <w:r>
-        <w:rPr>
-          <w:rFonts w:hint="eastAsia"/>
+      <w:r>
+        <w:rPr>
           <w:sz w:val="24"/>
         </w:rPr>
-        <w:t>虚析构</w:t>
-      </w:r>
-      <w:proofErr w:type="gramEnd"/>
+        <w:t xml:space="preserve">virtual </w:t>
+      </w:r>
+      <w:r>
+        <w:rPr>
+          <w:rFonts w:hint="eastAsia"/>
+          <w:sz w:val="24"/>
+        </w:rPr>
+        <w:t>介绍</w:t>
+      </w:r>
+      <w:r>
+        <w:rPr>
+          <w:sz w:val="24"/>
+        </w:rPr>
+        <w:t>和</w:t>
+      </w:r>
+      <w:r>
+        <w:rPr>
+          <w:rFonts w:hint="eastAsia"/>
+          <w:sz w:val="24"/>
+        </w:rPr>
+        <w:t>使用</w:t>
+      </w:r>
+      <w:r>
+        <w:rPr>
+          <w:sz w:val="24"/>
+        </w:rPr>
+        <w:t>规则</w:t>
+      </w:r>
+    </w:p>
+    <w:p>
+      <w:pPr>
+        <w:pStyle w:val="a3"/>
+        <w:numPr>
+          <w:ilvl w:val="0"/>
+          <w:numId w:val="16"/>
+        </w:numPr>
+        <w:ind w:firstLineChars="0"/>
+      </w:pPr>
+      <w:r>
+        <w:rPr>
+          <w:rFonts w:hint="eastAsia"/>
+        </w:rPr>
+        <w:t>虚函数的作用主要是实现了多态的机制</w:t>
+      </w:r>
+      <w:r>
+        <w:rPr>
+          <w:rFonts w:hint="eastAsia"/>
+        </w:rPr>
+        <w:t>，</w:t>
+      </w:r>
+      <w:r>
+        <w:t>也就是</w:t>
+      </w:r>
+      <w:r>
+        <w:rPr>
+          <w:rFonts w:hint="eastAsia"/>
+        </w:rPr>
+        <w:t>通过</w:t>
+      </w:r>
+      <w:r>
+        <w:t>基类</w:t>
+      </w:r>
+      <w:r>
+        <w:rPr>
+          <w:rFonts w:hint="eastAsia"/>
+        </w:rPr>
+        <w:t>指针调用实际</w:t>
+      </w:r>
+      <w:r>
+        <w:rPr>
+          <w:rFonts w:hint="eastAsia"/>
+        </w:rPr>
+        <w:t>派生类</w:t>
+      </w:r>
+      <w:r>
+        <w:rPr>
+          <w:rFonts w:hint="eastAsia"/>
+        </w:rPr>
+        <w:t>的成员函数</w:t>
+      </w:r>
+    </w:p>
+    <w:p>
+      <w:pPr>
+        <w:pStyle w:val="a3"/>
+        <w:numPr>
+          <w:ilvl w:val="0"/>
+          <w:numId w:val="16"/>
+        </w:numPr>
+        <w:ind w:firstLineChars="0"/>
+      </w:pPr>
+      <w:r>
+        <w:t>非类的成员函数不能定义为虚函数，</w:t>
+      </w:r>
+    </w:p>
+    <w:p>
+      <w:pPr>
+        <w:pStyle w:val="a3"/>
+        <w:numPr>
+          <w:ilvl w:val="0"/>
+          <w:numId w:val="16"/>
+        </w:numPr>
+        <w:ind w:firstLineChars="0"/>
+      </w:pPr>
+      <w:r>
+        <w:t>类的成员函数中静态成员函数和构造函数也不能定义为虚函数，但可以将析构函数定义为虚函数</w:t>
+      </w:r>
     </w:p>
     <w:p>
       <w:pPr>
@@ -610,7 +1157,6 @@
           <w:numId w:val="9"/>
         </w:numPr>
         <w:rPr>
-          <w:rFonts w:hint="eastAsia"/>
           <w:sz w:val="24"/>
         </w:rPr>
       </w:pPr>
@@ -619,7 +1165,390 @@
           <w:rFonts w:hint="eastAsia"/>
           <w:sz w:val="24"/>
         </w:rPr>
-        <w:t>函数表</w:t>
+        <w:t>虚析构</w:t>
+      </w:r>
+    </w:p>
+    <w:p>
+      <w:pPr>
+        <w:ind w:left="420"/>
+      </w:pPr>
+      <w:r>
+        <w:t>D</w:t>
+      </w:r>
+      <w:r>
+        <w:rPr>
+          <w:rFonts w:hint="eastAsia"/>
+        </w:rPr>
+        <w:t>elete</w:t>
+      </w:r>
+      <w:r>
+        <w:rPr>
+          <w:rFonts w:hint="eastAsia"/>
+        </w:rPr>
+        <w:t>一</w:t>
+      </w:r>
+      <w:r>
+        <w:rPr>
+          <w:rFonts w:hint="eastAsia"/>
+        </w:rPr>
+        <w:t>个指向派生类对象</w:t>
+      </w:r>
+      <w:r>
+        <w:rPr>
+          <w:rFonts w:hint="eastAsia"/>
+        </w:rPr>
+        <w:t>的</w:t>
+      </w:r>
+      <w:r>
+        <w:t>基类</w:t>
+      </w:r>
+      <w:r>
+        <w:rPr>
+          <w:rFonts w:hint="eastAsia"/>
+        </w:rPr>
+        <w:t>指针，</w:t>
+      </w:r>
+      <w:r>
+        <w:rPr>
+          <w:rFonts w:hint="eastAsia"/>
+        </w:rPr>
+        <w:t>子类和</w:t>
+      </w:r>
+      <w:r>
+        <w:t>基类的虚构函数都会调用</w:t>
+      </w:r>
+      <w:r>
+        <w:rPr>
+          <w:rFonts w:hint="eastAsia"/>
+        </w:rPr>
+        <w:t>。</w:t>
+      </w:r>
+      <w:r>
+        <w:rPr>
+          <w:rFonts w:hint="eastAsia"/>
+        </w:rPr>
+        <w:t>非虚</w:t>
+      </w:r>
+      <w:r>
+        <w:t>析构的话</w:t>
+      </w:r>
+      <w:r>
+        <w:rPr>
+          <w:rFonts w:hint="eastAsia"/>
+        </w:rPr>
+        <w:t>，只调用基类的析构函数</w:t>
+      </w:r>
+    </w:p>
+    <w:p>
+      <w:pPr>
+        <w:pStyle w:val="3"/>
+        <w:numPr>
+          <w:ilvl w:val="1"/>
+          <w:numId w:val="9"/>
+        </w:numPr>
+        <w:rPr>
+          <w:sz w:val="24"/>
+        </w:rPr>
+      </w:pPr>
+      <w:r>
+        <w:rPr>
+          <w:rFonts w:hint="eastAsia"/>
+          <w:sz w:val="24"/>
+        </w:rPr>
+        <w:t>虚函数表</w:t>
+      </w:r>
+    </w:p>
+    <w:p>
+      <w:pPr>
+        <w:rPr>
+          <w:rFonts w:ascii="微软雅黑" w:eastAsia="微软雅黑" w:hAnsi="微软雅黑"/>
+          <w:color w:val="333333"/>
+          <w:szCs w:val="21"/>
+          <w:shd w:val="clear" w:color="auto" w:fill="FFFFFF"/>
+        </w:rPr>
+      </w:pPr>
+      <w:r>
+        <w:rPr>
+          <w:rFonts w:ascii="微软雅黑" w:eastAsia="微软雅黑" w:hAnsi="微软雅黑" w:hint="eastAsia"/>
+          <w:color w:val="333333"/>
+          <w:szCs w:val="21"/>
+          <w:shd w:val="clear" w:color="auto" w:fill="FFFFFF"/>
+        </w:rPr>
+        <w:t> 为了保证正确取到虚函数的偏移量，编译器必需要保证虚函数表的指针存在于对象实例中最前面的位置</w:t>
+      </w:r>
+    </w:p>
+    <w:p>
+      <w:pPr>
+        <w:ind w:leftChars="300" w:left="630"/>
+      </w:pPr>
+      <w:r>
+        <w:t xml:space="preserve">typedef void(*Fun)(void); </w:t>
+      </w:r>
+    </w:p>
+    <w:p>
+      <w:pPr>
+        <w:ind w:leftChars="300" w:left="630"/>
+      </w:pPr>
+      <w:r>
+        <w:t xml:space="preserve">Base b; </w:t>
+      </w:r>
+    </w:p>
+    <w:p>
+      <w:pPr>
+        <w:ind w:leftChars="300" w:left="630"/>
+      </w:pPr>
+      <w:r>
+        <w:t xml:space="preserve">Fun pFun = NULL; </w:t>
+      </w:r>
+    </w:p>
+    <w:p>
+      <w:pPr>
+        <w:ind w:leftChars="300" w:left="630"/>
+      </w:pPr>
+      <w:r>
+        <w:rPr>
+          <w:rFonts w:hint="eastAsia"/>
+        </w:rPr>
+        <w:t>cout &lt;&lt; "</w:t>
+      </w:r>
+      <w:r>
+        <w:rPr>
+          <w:rFonts w:hint="eastAsia"/>
+        </w:rPr>
+        <w:t>虚函数表地址：</w:t>
+      </w:r>
+      <w:r>
+        <w:rPr>
+          <w:rFonts w:hint="eastAsia"/>
+        </w:rPr>
+        <w:t>" &lt;&lt; (int*)(&amp;b) &lt;&lt;endl;</w:t>
+      </w:r>
+      <w:r>
+        <w:t xml:space="preserve">   </w:t>
+      </w:r>
+      <w:r>
+        <w:rPr>
+          <w:rFonts w:hint="eastAsia"/>
+        </w:rPr>
+        <w:t>//</w:t>
+      </w:r>
+      <w:r>
+        <w:rPr>
+          <w:rFonts w:hint="eastAsia"/>
+        </w:rPr>
+        <w:t>虚</w:t>
+      </w:r>
+      <w:r>
+        <w:t>表的地址</w:t>
+      </w:r>
+    </w:p>
+    <w:p>
+      <w:pPr>
+        <w:ind w:leftChars="300" w:left="630"/>
+      </w:pPr>
+      <w:r>
+        <w:rPr>
+          <w:rFonts w:hint="eastAsia"/>
+        </w:rPr>
+        <w:t>cout &lt;&lt; "</w:t>
+      </w:r>
+      <w:r>
+        <w:rPr>
+          <w:rFonts w:hint="eastAsia"/>
+        </w:rPr>
+        <w:t>虚函数表</w:t>
+      </w:r>
+      <w:r>
+        <w:rPr>
+          <w:rFonts w:hint="eastAsia"/>
+        </w:rPr>
+        <w:t xml:space="preserve"> </w:t>
+      </w:r>
+      <w:r>
+        <w:rPr>
+          <w:rFonts w:hint="eastAsia"/>
+        </w:rPr>
+        <w:t>—</w:t>
+      </w:r>
+      <w:r>
+        <w:rPr>
+          <w:rFonts w:hint="eastAsia"/>
+        </w:rPr>
+        <w:t xml:space="preserve"> </w:t>
+      </w:r>
+      <w:r>
+        <w:rPr>
+          <w:rFonts w:hint="eastAsia"/>
+        </w:rPr>
+        <w:t>第一个函数地址：</w:t>
+      </w:r>
+      <w:r>
+        <w:rPr>
+          <w:rFonts w:hint="eastAsia"/>
+        </w:rPr>
+        <w:t>" &lt;&lt; (int*)*(int*)(&amp;b) &lt;&lt;endl;</w:t>
+      </w:r>
+    </w:p>
+    <w:p>
+      <w:pPr>
+        <w:ind w:leftChars="300" w:left="630"/>
+      </w:pPr>
+      <w:r>
+        <w:t xml:space="preserve">pFun = (Fun)*((int*)*(int*)(&amp;b)); </w:t>
+      </w:r>
+      <w:r>
+        <w:rPr>
+          <w:rFonts w:hint="eastAsia"/>
+        </w:rPr>
+        <w:t>//</w:t>
+      </w:r>
+      <w:r>
+        <w:t xml:space="preserve"> </w:t>
+      </w:r>
+      <w:r>
+        <w:rPr>
+          <w:rFonts w:hint="eastAsia"/>
+        </w:rPr>
+        <w:t>将</w:t>
+      </w:r>
+      <w:r>
+        <w:t>地址转化成函数地址</w:t>
+      </w:r>
+    </w:p>
+    <w:p>
+      <w:pPr>
+        <w:ind w:leftChars="300" w:left="630"/>
+      </w:pPr>
+      <w:r>
+        <w:t xml:space="preserve">pFun(); </w:t>
+      </w:r>
+    </w:p>
+    <w:p>
+      <w:pPr>
+        <w:ind w:leftChars="300" w:left="630"/>
+      </w:pPr>
+    </w:p>
+    <w:p>
+      <w:pPr>
+        <w:ind w:leftChars="300" w:left="630"/>
+      </w:pPr>
+      <w:r>
+        <w:t xml:space="preserve"> (Fun)*((</w:t>
+      </w:r>
+      <w:r>
+        <w:rPr>
+          <w:rFonts w:hint="eastAsia"/>
+        </w:rPr>
+        <w:t>int</w:t>
+      </w:r>
+      <w:r>
+        <w:t>*)*(</w:t>
+      </w:r>
+      <w:r>
+        <w:rPr>
+          <w:rFonts w:hint="eastAsia"/>
+        </w:rPr>
+        <w:t>int</w:t>
+      </w:r>
+      <w:r>
+        <w:t>*)(&amp;b)+</w:t>
+      </w:r>
+      <w:r>
+        <w:rPr>
+          <w:rFonts w:hint="eastAsia"/>
+        </w:rPr>
+        <w:t>0</w:t>
+      </w:r>
+      <w:r>
+        <w:t xml:space="preserve">); </w:t>
+      </w:r>
+      <w:r>
+        <w:rPr>
+          <w:rFonts w:hint="eastAsia"/>
+        </w:rPr>
+        <w:t xml:space="preserve">// Base::f() </w:t>
+      </w:r>
+    </w:p>
+    <w:p>
+      <w:pPr>
+        <w:ind w:leftChars="300" w:left="630"/>
+      </w:pPr>
+      <w:r>
+        <w:t>(Fun)*((</w:t>
+      </w:r>
+      <w:r>
+        <w:rPr>
+          <w:rFonts w:hint="eastAsia"/>
+        </w:rPr>
+        <w:t>int</w:t>
+      </w:r>
+      <w:r>
+        <w:t>*)*(</w:t>
+      </w:r>
+      <w:r>
+        <w:rPr>
+          <w:rFonts w:hint="eastAsia"/>
+        </w:rPr>
+        <w:t>int</w:t>
+      </w:r>
+      <w:r>
+        <w:t>*)(&amp;b)+</w:t>
+      </w:r>
+      <w:r>
+        <w:rPr>
+          <w:rFonts w:hint="eastAsia"/>
+        </w:rPr>
+        <w:t>1</w:t>
+      </w:r>
+      <w:r>
+        <w:t xml:space="preserve">); </w:t>
+      </w:r>
+      <w:r>
+        <w:rPr>
+          <w:rFonts w:hint="eastAsia"/>
+        </w:rPr>
+        <w:t xml:space="preserve">// Base::g() </w:t>
+      </w:r>
+    </w:p>
+    <w:p>
+      <w:pPr>
+        <w:ind w:leftChars="300" w:left="630"/>
+      </w:pPr>
+      <w:r>
+        <w:t>(Fun)*((</w:t>
+      </w:r>
+      <w:r>
+        <w:rPr>
+          <w:rFonts w:hint="eastAsia"/>
+        </w:rPr>
+        <w:t>int</w:t>
+      </w:r>
+      <w:r>
+        <w:t>*)*(</w:t>
+      </w:r>
+      <w:r>
+        <w:rPr>
+          <w:rFonts w:hint="eastAsia"/>
+        </w:rPr>
+        <w:t>int</w:t>
+      </w:r>
+      <w:r>
+        <w:t>*)(&amp;b)+</w:t>
+      </w:r>
+      <w:r>
+        <w:rPr>
+          <w:rFonts w:hint="eastAsia"/>
+        </w:rPr>
+        <w:t>2</w:t>
+      </w:r>
+      <w:r>
+        <w:t xml:space="preserve">); </w:t>
+      </w:r>
+      <w:r>
+        <w:rPr>
+          <w:rFonts w:hint="eastAsia"/>
+        </w:rPr>
+        <w:t>// Base::h()</w:t>
       </w:r>
     </w:p>
     <w:p>
@@ -634,13 +1563,11 @@
         <w:rPr>
           <w:rFonts w:hint="eastAsia"/>
         </w:rPr>
-        <w:t>虚函数</w:t>
-      </w:r>
-      <w:r>
-        <w:rPr>
-          <w:rFonts w:hint="eastAsia"/>
-        </w:rPr>
-        <w:t>virtual</w:t>
+        <w:lastRenderedPageBreak/>
+        <w:t xml:space="preserve"> </w:t>
+      </w:r>
+      <w:r>
+        <w:tab/>
       </w:r>
     </w:p>
     <w:p>
@@ -727,14 +1654,10 @@
         <w:t>virtual</w:t>
       </w:r>
     </w:p>
-    <w:p>
-      <w:pPr>
-        <w:rPr>
-          <w:rFonts w:hint="eastAsia"/>
-        </w:rPr>
-      </w:pPr>
-      <w:bookmarkStart w:id="0" w:name="_GoBack"/>
-      <w:bookmarkEnd w:id="0"/>
+    <w:p/>
+    <w:p>
+      <w:bookmarkStart w:id="2" w:name="_GoBack"/>
+      <w:bookmarkEnd w:id="2"/>
     </w:p>
     <w:sectPr>
       <w:pgSz w:w="11906" w:h="16838"/>
@@ -948,6 +1871,119 @@
     </w:lvl>
   </w:abstractNum>
   <w:abstractNum w:abstractNumId="2" w15:restartNumberingAfterBreak="0">
+    <w:nsid w:val="1C7C05E2"/>
+    <w:multiLevelType w:val="hybridMultilevel"/>
+    <w:tmpl w:val="C80E421E"/>
+    <w:lvl w:ilvl="0" w:tplc="04090001">
+      <w:start w:val="1"/>
+      <w:numFmt w:val="bullet"/>
+      <w:lvlText w:val=""/>
+      <w:lvlJc w:val="left"/>
+      <w:pPr>
+        <w:ind w:left="420" w:hanging="420"/>
+      </w:pPr>
+      <w:rPr>
+        <w:rFonts w:ascii="Wingdings" w:hAnsi="Wingdings" w:hint="default"/>
+      </w:rPr>
+    </w:lvl>
+    <w:lvl w:ilvl="1" w:tplc="04090003" w:tentative="1">
+      <w:start w:val="1"/>
+      <w:numFmt w:val="bullet"/>
+      <w:lvlText w:val=""/>
+      <w:lvlJc w:val="left"/>
+      <w:pPr>
+        <w:ind w:left="840" w:hanging="420"/>
+      </w:pPr>
+      <w:rPr>
+        <w:rFonts w:ascii="Wingdings" w:hAnsi="Wingdings" w:hint="default"/>
+      </w:rPr>
+    </w:lvl>
+    <w:lvl w:ilvl="2" w:tplc="04090005" w:tentative="1">
+      <w:start w:val="1"/>
+      <w:numFmt w:val="bullet"/>
+      <w:lvlText w:val=""/>
+      <w:lvlJc w:val="left"/>
+      <w:pPr>
+        <w:ind w:left="1260" w:hanging="420"/>
+      </w:pPr>
+      <w:rPr>
+        <w:rFonts w:ascii="Wingdings" w:hAnsi="Wingdings" w:hint="default"/>
+      </w:rPr>
+    </w:lvl>
+    <w:lvl w:ilvl="3" w:tplc="04090001" w:tentative="1">
+      <w:start w:val="1"/>
+      <w:numFmt w:val="bullet"/>
+      <w:lvlText w:val=""/>
+      <w:lvlJc w:val="left"/>
+      <w:pPr>
+        <w:ind w:left="1680" w:hanging="420"/>
+      </w:pPr>
+      <w:rPr>
+        <w:rFonts w:ascii="Wingdings" w:hAnsi="Wingdings" w:hint="default"/>
+      </w:rPr>
+    </w:lvl>
+    <w:lvl w:ilvl="4" w:tplc="04090003" w:tentative="1">
+      <w:start w:val="1"/>
+      <w:numFmt w:val="bullet"/>
+      <w:lvlText w:val=""/>
+      <w:lvlJc w:val="left"/>
+      <w:pPr>
+        <w:ind w:left="2100" w:hanging="420"/>
+      </w:pPr>
+      <w:rPr>
+        <w:rFonts w:ascii="Wingdings" w:hAnsi="Wingdings" w:hint="default"/>
+      </w:rPr>
+    </w:lvl>
+    <w:lvl w:ilvl="5" w:tplc="04090005" w:tentative="1">
+      <w:start w:val="1"/>
+      <w:numFmt w:val="bullet"/>
+      <w:lvlText w:val=""/>
+      <w:lvlJc w:val="left"/>
+      <w:pPr>
+        <w:ind w:left="2520" w:hanging="420"/>
+      </w:pPr>
+      <w:rPr>
+        <w:rFonts w:ascii="Wingdings" w:hAnsi="Wingdings" w:hint="default"/>
+      </w:rPr>
+    </w:lvl>
+    <w:lvl w:ilvl="6" w:tplc="04090001" w:tentative="1">
+      <w:start w:val="1"/>
+      <w:numFmt w:val="bullet"/>
+      <w:lvlText w:val=""/>
+      <w:lvlJc w:val="left"/>
+      <w:pPr>
+        <w:ind w:left="2940" w:hanging="420"/>
+      </w:pPr>
+      <w:rPr>
+        <w:rFonts w:ascii="Wingdings" w:hAnsi="Wingdings" w:hint="default"/>
+      </w:rPr>
+    </w:lvl>
+    <w:lvl w:ilvl="7" w:tplc="04090003" w:tentative="1">
+      <w:start w:val="1"/>
+      <w:numFmt w:val="bullet"/>
+      <w:lvlText w:val=""/>
+      <w:lvlJc w:val="left"/>
+      <w:pPr>
+        <w:ind w:left="3360" w:hanging="420"/>
+      </w:pPr>
+      <w:rPr>
+        <w:rFonts w:ascii="Wingdings" w:hAnsi="Wingdings" w:hint="default"/>
+      </w:rPr>
+    </w:lvl>
+    <w:lvl w:ilvl="8" w:tplc="04090005" w:tentative="1">
+      <w:start w:val="1"/>
+      <w:numFmt w:val="bullet"/>
+      <w:lvlText w:val=""/>
+      <w:lvlJc w:val="left"/>
+      <w:pPr>
+        <w:ind w:left="3780" w:hanging="420"/>
+      </w:pPr>
+      <w:rPr>
+        <w:rFonts w:ascii="Wingdings" w:hAnsi="Wingdings" w:hint="default"/>
+      </w:rPr>
+    </w:lvl>
+  </w:abstractNum>
+  <w:abstractNum w:abstractNumId="3" w15:restartNumberingAfterBreak="0">
     <w:nsid w:val="286A29F4"/>
     <w:multiLevelType w:val="hybridMultilevel"/>
     <w:tmpl w:val="85B28114"/>
@@ -1060,7 +2096,7 @@
       </w:rPr>
     </w:lvl>
   </w:abstractNum>
-  <w:abstractNum w:abstractNumId="3" w15:restartNumberingAfterBreak="0">
+  <w:abstractNum w:abstractNumId="4" w15:restartNumberingAfterBreak="0">
     <w:nsid w:val="3F891F8C"/>
     <w:multiLevelType w:val="hybridMultilevel"/>
     <w:tmpl w:val="D5943084"/>
@@ -1173,7 +2209,7 @@
       </w:rPr>
     </w:lvl>
   </w:abstractNum>
-  <w:abstractNum w:abstractNumId="4" w15:restartNumberingAfterBreak="0">
+  <w:abstractNum w:abstractNumId="5" w15:restartNumberingAfterBreak="0">
     <w:nsid w:val="47D03393"/>
     <w:multiLevelType w:val="multilevel"/>
     <w:tmpl w:val="0409001D"/>
@@ -1259,7 +2295,7 @@
       </w:pPr>
     </w:lvl>
   </w:abstractNum>
-  <w:abstractNum w:abstractNumId="5" w15:restartNumberingAfterBreak="0">
+  <w:abstractNum w:abstractNumId="6" w15:restartNumberingAfterBreak="0">
     <w:nsid w:val="4BF965B6"/>
     <w:multiLevelType w:val="hybridMultilevel"/>
     <w:tmpl w:val="63B239DA"/>
@@ -1372,7 +2408,7 @@
       </w:rPr>
     </w:lvl>
   </w:abstractNum>
-  <w:abstractNum w:abstractNumId="6" w15:restartNumberingAfterBreak="0">
+  <w:abstractNum w:abstractNumId="7" w15:restartNumberingAfterBreak="0">
     <w:nsid w:val="4C674B7A"/>
     <w:multiLevelType w:val="multilevel"/>
     <w:tmpl w:val="04090023"/>
@@ -1468,7 +2504,7 @@
       </w:pPr>
     </w:lvl>
   </w:abstractNum>
-  <w:abstractNum w:abstractNumId="7" w15:restartNumberingAfterBreak="0">
+  <w:abstractNum w:abstractNumId="8" w15:restartNumberingAfterBreak="0">
     <w:nsid w:val="4CFC204B"/>
     <w:multiLevelType w:val="multilevel"/>
     <w:tmpl w:val="0409001F"/>
@@ -1554,7 +2590,7 @@
       </w:pPr>
     </w:lvl>
   </w:abstractNum>
-  <w:abstractNum w:abstractNumId="8" w15:restartNumberingAfterBreak="0">
+  <w:abstractNum w:abstractNumId="9" w15:restartNumberingAfterBreak="0">
     <w:nsid w:val="4E892ED4"/>
     <w:multiLevelType w:val="multilevel"/>
     <w:tmpl w:val="0409001F"/>
@@ -1640,7 +2676,7 @@
       </w:pPr>
     </w:lvl>
   </w:abstractNum>
-  <w:abstractNum w:abstractNumId="9" w15:restartNumberingAfterBreak="0">
+  <w:abstractNum w:abstractNumId="10" w15:restartNumberingAfterBreak="0">
     <w:nsid w:val="5A913FE9"/>
     <w:multiLevelType w:val="multilevel"/>
     <w:tmpl w:val="0409001F"/>
@@ -1726,7 +2762,7 @@
       </w:pPr>
     </w:lvl>
   </w:abstractNum>
-  <w:abstractNum w:abstractNumId="10" w15:restartNumberingAfterBreak="0">
+  <w:abstractNum w:abstractNumId="11" w15:restartNumberingAfterBreak="0">
     <w:nsid w:val="648D468E"/>
     <w:multiLevelType w:val="multilevel"/>
     <w:tmpl w:val="0409001D"/>
@@ -1812,7 +2848,7 @@
       </w:pPr>
     </w:lvl>
   </w:abstractNum>
-  <w:abstractNum w:abstractNumId="11" w15:restartNumberingAfterBreak="0">
+  <w:abstractNum w:abstractNumId="12" w15:restartNumberingAfterBreak="0">
     <w:nsid w:val="663C5E2A"/>
     <w:multiLevelType w:val="multilevel"/>
     <w:tmpl w:val="5E2ADF40"/>
@@ -1901,7 +2937,7 @@
       </w:pPr>
     </w:lvl>
   </w:abstractNum>
-  <w:abstractNum w:abstractNumId="12" w15:restartNumberingAfterBreak="0">
+  <w:abstractNum w:abstractNumId="13" w15:restartNumberingAfterBreak="0">
     <w:nsid w:val="742635DC"/>
     <w:multiLevelType w:val="multilevel"/>
     <w:tmpl w:val="0409001D"/>
@@ -1987,7 +3023,7 @@
       </w:pPr>
     </w:lvl>
   </w:abstractNum>
-  <w:abstractNum w:abstractNumId="13" w15:restartNumberingAfterBreak="0">
+  <w:abstractNum w:abstractNumId="14" w15:restartNumberingAfterBreak="0">
     <w:nsid w:val="77F41743"/>
     <w:multiLevelType w:val="hybridMultilevel"/>
     <w:tmpl w:val="426481B0"/>
@@ -2100,7 +3136,7 @@
       </w:rPr>
     </w:lvl>
   </w:abstractNum>
-  <w:abstractNum w:abstractNumId="14" w15:restartNumberingAfterBreak="0">
+  <w:abstractNum w:abstractNumId="15" w15:restartNumberingAfterBreak="0">
     <w:nsid w:val="7A36397A"/>
     <w:multiLevelType w:val="hybridMultilevel"/>
     <w:tmpl w:val="63589FC4"/>
@@ -2187,49 +3223,52 @@
     </w:lvl>
   </w:abstractNum>
   <w:num w:numId="1">
-    <w:abstractNumId w:val="14"/>
+    <w:abstractNumId w:val="15"/>
   </w:num>
   <w:num w:numId="2">
-    <w:abstractNumId w:val="6"/>
+    <w:abstractNumId w:val="7"/>
   </w:num>
   <w:num w:numId="3">
-    <w:abstractNumId w:val="10"/>
+    <w:abstractNumId w:val="11"/>
   </w:num>
   <w:num w:numId="4">
-    <w:abstractNumId w:val="12"/>
+    <w:abstractNumId w:val="13"/>
   </w:num>
   <w:num w:numId="5">
-    <w:abstractNumId w:val="4"/>
+    <w:abstractNumId w:val="5"/>
   </w:num>
   <w:num w:numId="6">
     <w:abstractNumId w:val="0"/>
   </w:num>
   <w:num w:numId="7">
+    <w:abstractNumId w:val="9"/>
+  </w:num>
+  <w:num w:numId="8">
     <w:abstractNumId w:val="8"/>
   </w:num>
-  <w:num w:numId="8">
-    <w:abstractNumId w:val="7"/>
-  </w:num>
   <w:num w:numId="9">
-    <w:abstractNumId w:val="9"/>
+    <w:abstractNumId w:val="10"/>
   </w:num>
   <w:num w:numId="10">
-    <w:abstractNumId w:val="13"/>
+    <w:abstractNumId w:val="14"/>
   </w:num>
   <w:num w:numId="11">
-    <w:abstractNumId w:val="3"/>
+    <w:abstractNumId w:val="4"/>
   </w:num>
   <w:num w:numId="12">
-    <w:abstractNumId w:val="2"/>
+    <w:abstractNumId w:val="3"/>
   </w:num>
   <w:num w:numId="13">
     <w:abstractNumId w:val="1"/>
   </w:num>
   <w:num w:numId="14">
-    <w:abstractNumId w:val="5"/>
+    <w:abstractNumId w:val="6"/>
   </w:num>
   <w:num w:numId="15">
-    <w:abstractNumId w:val="11"/>
+    <w:abstractNumId w:val="12"/>
+  </w:num>
+  <w:num w:numId="16">
+    <w:abstractNumId w:val="2"/>
   </w:num>
 </w:numbering>
 </file>
@@ -2624,6 +3663,7 @@
   <w:style w:type="paragraph" w:default="1" w:styleId="a">
     <w:name w:val="Normal"/>
     <w:qFormat/>
+    <w:rsid w:val="005B76B7"/>
     <w:pPr>
       <w:widowControl w:val="0"/>
       <w:jc w:val="both"/>
@@ -3298,7 +4338,7 @@
 </file>
 
 <file path=customXml/itemProps1.xml><?xml version="1.0" encoding="utf-8"?>
-<ds:datastoreItem xmlns:ds="http://schemas.openxmlformats.org/officeDocument/2006/customXml" ds:itemID="{9036C444-30D0-403B-8D59-6C026374896E}">
+<ds:datastoreItem xmlns:ds="http://schemas.openxmlformats.org/officeDocument/2006/customXml" ds:itemID="{BEBB4FC1-B9CC-4CF1-BDE9-AAD0F27B3317}">
   <ds:schemaRefs>
     <ds:schemaRef ds:uri="http://schemas.openxmlformats.org/officeDocument/2006/bibliography"/>
   </ds:schemaRefs>

</xml_diff>

<commit_message>
add simple sort algorithm
</commit_message>
<xml_diff>
--- a/CPP-Base.docx
+++ b/CPP-Base.docx
@@ -4,7 +4,7 @@
   <w:body>
     <w:p>
       <w:pPr>
-        <w:pStyle w:val="2"/>
+        <w:pStyle w:val="Heading2"/>
         <w:numPr>
           <w:ilvl w:val="0"/>
           <w:numId w:val="9"/>
@@ -36,7 +36,7 @@
     </w:p>
     <w:p>
       <w:pPr>
-        <w:pStyle w:val="3"/>
+        <w:pStyle w:val="Heading3"/>
         <w:numPr>
           <w:ilvl w:val="1"/>
           <w:numId w:val="9"/>
@@ -87,7 +87,7 @@
     </w:p>
     <w:p>
       <w:pPr>
-        <w:pStyle w:val="a3"/>
+        <w:pStyle w:val="ListParagraph"/>
         <w:numPr>
           <w:ilvl w:val="0"/>
           <w:numId w:val="13"/>
@@ -206,7 +206,7 @@
     </w:p>
     <w:p>
       <w:pPr>
-        <w:pStyle w:val="a3"/>
+        <w:pStyle w:val="ListParagraph"/>
         <w:numPr>
           <w:ilvl w:val="0"/>
           <w:numId w:val="14"/>
@@ -252,7 +252,7 @@
     </w:p>
     <w:p>
       <w:pPr>
-        <w:pStyle w:val="a3"/>
+        <w:pStyle w:val="ListParagraph"/>
         <w:numPr>
           <w:ilvl w:val="0"/>
           <w:numId w:val="14"/>
@@ -295,7 +295,7 @@
     </w:p>
     <w:p>
       <w:pPr>
-        <w:pStyle w:val="a3"/>
+        <w:pStyle w:val="ListParagraph"/>
         <w:numPr>
           <w:ilvl w:val="0"/>
           <w:numId w:val="14"/>
@@ -326,7 +326,7 @@
     </w:p>
     <w:p>
       <w:pPr>
-        <w:pStyle w:val="a3"/>
+        <w:pStyle w:val="ListParagraph"/>
         <w:numPr>
           <w:ilvl w:val="0"/>
           <w:numId w:val="14"/>
@@ -336,7 +336,7 @@
     </w:p>
     <w:p>
       <w:pPr>
-        <w:pStyle w:val="3"/>
+        <w:pStyle w:val="Heading3"/>
         <w:numPr>
           <w:ilvl w:val="1"/>
           <w:numId w:val="9"/>
@@ -347,12 +347,14 @@
       </w:pPr>
       <w:bookmarkStart w:id="0" w:name="OLE_LINK1"/>
       <w:bookmarkStart w:id="1" w:name="OLE_LINK2"/>
+      <w:proofErr w:type="spellStart"/>
       <w:r>
         <w:rPr>
           <w:sz w:val="24"/>
         </w:rPr>
         <w:t>struct</w:t>
       </w:r>
+      <w:proofErr w:type="spellEnd"/>
       <w:r>
         <w:rPr>
           <w:sz w:val="24"/>
@@ -398,7 +400,7 @@
     <w:bookmarkEnd w:id="1"/>
     <w:p>
       <w:pPr>
-        <w:pStyle w:val="a3"/>
+        <w:pStyle w:val="ListParagraph"/>
         <w:numPr>
           <w:ilvl w:val="0"/>
           <w:numId w:val="15"/>
@@ -471,13 +473,15 @@
       <w:r>
         <w:t>中不能用</w:t>
       </w:r>
+      <w:proofErr w:type="spellStart"/>
       <w:r>
         <w:t>struct</w:t>
       </w:r>
+      <w:proofErr w:type="spellEnd"/>
     </w:p>
     <w:p>
       <w:pPr>
-        <w:pStyle w:val="3"/>
+        <w:pStyle w:val="Heading3"/>
         <w:numPr>
           <w:ilvl w:val="1"/>
           <w:numId w:val="9"/>
@@ -616,7 +620,7 @@
     <w:p/>
     <w:p>
       <w:pPr>
-        <w:pStyle w:val="3"/>
+        <w:pStyle w:val="Heading3"/>
         <w:numPr>
           <w:ilvl w:val="1"/>
           <w:numId w:val="9"/>
@@ -691,14 +695,35 @@
       <w:r>
         <w:t>如：</w:t>
       </w:r>
-      <w:r>
-        <w:rPr>
-          <w:rFonts w:hint="eastAsia"/>
-        </w:rPr>
-        <w:t>int foo(</w:t>
-      </w:r>
-      <w:r>
-        <w:t>int x, int y</w:t>
+      <w:proofErr w:type="spellStart"/>
+      <w:r>
+        <w:rPr>
+          <w:rFonts w:hint="eastAsia"/>
+        </w:rPr>
+        <w:t>int</w:t>
+      </w:r>
+      <w:proofErr w:type="spellEnd"/>
+      <w:r>
+        <w:rPr>
+          <w:rFonts w:hint="eastAsia"/>
+        </w:rPr>
+        <w:t xml:space="preserve"> foo(</w:t>
+      </w:r>
+      <w:proofErr w:type="spellStart"/>
+      <w:r>
+        <w:t>int</w:t>
+      </w:r>
+      <w:proofErr w:type="spellEnd"/>
+      <w:r>
+        <w:t xml:space="preserve"> x, </w:t>
+      </w:r>
+      <w:proofErr w:type="spellStart"/>
+      <w:r>
+        <w:t>int</w:t>
+      </w:r>
+      <w:proofErr w:type="spellEnd"/>
+      <w:r>
+        <w:t xml:space="preserve"> y</w:t>
       </w:r>
       <w:r>
         <w:rPr>
@@ -722,8 +747,13 @@
         <w:t>_foo</w:t>
       </w:r>
       <w:r>
-        <w:t xml:space="preserve">  _foo_int_int</w:t>
-      </w:r>
+        <w:t xml:space="preserve">  _</w:t>
+      </w:r>
+      <w:proofErr w:type="spellStart"/>
+      <w:r>
+        <w:t>foo_int_int</w:t>
+      </w:r>
+      <w:proofErr w:type="spellEnd"/>
       <w:r>
         <w:rPr>
           <w:rFonts w:hint="eastAsia"/>
@@ -756,7 +786,7 @@
     </w:p>
     <w:p>
       <w:pPr>
-        <w:pStyle w:val="2"/>
+        <w:pStyle w:val="Heading2"/>
         <w:numPr>
           <w:ilvl w:val="0"/>
           <w:numId w:val="9"/>
@@ -788,7 +818,7 @@
     </w:p>
     <w:p>
       <w:pPr>
-        <w:pStyle w:val="3"/>
+        <w:pStyle w:val="Heading3"/>
         <w:numPr>
           <w:ilvl w:val="1"/>
           <w:numId w:val="9"/>
@@ -827,22 +857,24 @@
     <w:p/>
     <w:p>
       <w:pPr>
-        <w:pStyle w:val="2"/>
+        <w:pStyle w:val="Heading2"/>
         <w:numPr>
           <w:ilvl w:val="0"/>
           <w:numId w:val="9"/>
         </w:numPr>
       </w:pPr>
+      <w:proofErr w:type="gramStart"/>
       <w:r>
         <w:rPr>
           <w:rFonts w:hint="eastAsia"/>
         </w:rPr>
         <w:t>static</w:t>
       </w:r>
+      <w:proofErr w:type="gramEnd"/>
     </w:p>
     <w:p>
       <w:pPr>
-        <w:pStyle w:val="a3"/>
+        <w:pStyle w:val="ListParagraph"/>
         <w:numPr>
           <w:ilvl w:val="0"/>
           <w:numId w:val="16"/>
@@ -894,7 +926,7 @@
     </w:p>
     <w:p>
       <w:pPr>
-        <w:pStyle w:val="a3"/>
+        <w:pStyle w:val="ListParagraph"/>
         <w:numPr>
           <w:ilvl w:val="0"/>
           <w:numId w:val="16"/>
@@ -958,7 +990,7 @@
     </w:p>
     <w:p>
       <w:pPr>
-        <w:pStyle w:val="a3"/>
+        <w:pStyle w:val="ListParagraph"/>
         <w:numPr>
           <w:ilvl w:val="0"/>
           <w:numId w:val="16"/>
@@ -971,8 +1003,13 @@
         </w:rPr>
         <w:t>想当于</w:t>
       </w:r>
-      <w:r>
-        <w:t xml:space="preserve">nomember </w:t>
+      <w:proofErr w:type="spellStart"/>
+      <w:r>
+        <w:t>nomember</w:t>
+      </w:r>
+      <w:proofErr w:type="spellEnd"/>
+      <w:r>
+        <w:t xml:space="preserve"> </w:t>
       </w:r>
       <w:r>
         <w:rPr>
@@ -1007,7 +1044,7 @@
     </w:p>
     <w:p>
       <w:pPr>
-        <w:pStyle w:val="2"/>
+        <w:pStyle w:val="Heading2"/>
         <w:numPr>
           <w:ilvl w:val="0"/>
           <w:numId w:val="9"/>
@@ -1029,7 +1066,7 @@
     </w:p>
     <w:p>
       <w:pPr>
-        <w:pStyle w:val="3"/>
+        <w:pStyle w:val="Heading3"/>
         <w:numPr>
           <w:ilvl w:val="1"/>
           <w:numId w:val="9"/>
@@ -1073,7 +1110,7 @@
     </w:p>
     <w:p>
       <w:pPr>
-        <w:pStyle w:val="a3"/>
+        <w:pStyle w:val="ListParagraph"/>
         <w:numPr>
           <w:ilvl w:val="0"/>
           <w:numId w:val="16"/>
@@ -1125,7 +1162,7 @@
     </w:p>
     <w:p>
       <w:pPr>
-        <w:pStyle w:val="a3"/>
+        <w:pStyle w:val="ListParagraph"/>
         <w:numPr>
           <w:ilvl w:val="0"/>
           <w:numId w:val="16"/>
@@ -1138,7 +1175,7 @@
     </w:p>
     <w:p>
       <w:pPr>
-        <w:pStyle w:val="a3"/>
+        <w:pStyle w:val="ListParagraph"/>
         <w:numPr>
           <w:ilvl w:val="0"/>
           <w:numId w:val="16"/>
@@ -1151,7 +1188,7 @@
     </w:p>
     <w:p>
       <w:pPr>
-        <w:pStyle w:val="3"/>
+        <w:pStyle w:val="Heading3"/>
         <w:numPr>
           <w:ilvl w:val="1"/>
           <w:numId w:val="9"/>
@@ -1241,7 +1278,7 @@
     </w:p>
     <w:p>
       <w:pPr>
-        <w:pStyle w:val="3"/>
+        <w:pStyle w:val="Heading3"/>
         <w:numPr>
           <w:ilvl w:val="1"/>
           <w:numId w:val="9"/>
@@ -1281,8 +1318,15 @@
       <w:pPr>
         <w:ind w:leftChars="300" w:left="630"/>
       </w:pPr>
-      <w:r>
-        <w:t xml:space="preserve">typedef void(*Fun)(void); </w:t>
+      <w:proofErr w:type="spellStart"/>
+      <w:proofErr w:type="gramStart"/>
+      <w:r>
+        <w:t>typedef</w:t>
+      </w:r>
+      <w:proofErr w:type="spellEnd"/>
+      <w:proofErr w:type="gramEnd"/>
+      <w:r>
+        <w:t xml:space="preserve"> void(*Fun)(void); </w:t>
       </w:r>
     </w:p>
     <w:p>
@@ -1298,18 +1342,34 @@
         <w:ind w:leftChars="300" w:left="630"/>
       </w:pPr>
       <w:r>
-        <w:t xml:space="preserve">Fun pFun = NULL; </w:t>
+        <w:t xml:space="preserve">Fun </w:t>
+      </w:r>
+      <w:proofErr w:type="spellStart"/>
+      <w:r>
+        <w:t>pFun</w:t>
+      </w:r>
+      <w:proofErr w:type="spellEnd"/>
+      <w:r>
+        <w:t xml:space="preserve"> = NULL; </w:t>
       </w:r>
     </w:p>
     <w:p>
       <w:pPr>
         <w:ind w:leftChars="300" w:left="630"/>
       </w:pPr>
-      <w:r>
-        <w:rPr>
-          <w:rFonts w:hint="eastAsia"/>
-        </w:rPr>
-        <w:t>cout &lt;&lt; "</w:t>
+      <w:proofErr w:type="spellStart"/>
+      <w:r>
+        <w:rPr>
+          <w:rFonts w:hint="eastAsia"/>
+        </w:rPr>
+        <w:t>cout</w:t>
+      </w:r>
+      <w:proofErr w:type="spellEnd"/>
+      <w:r>
+        <w:rPr>
+          <w:rFonts w:hint="eastAsia"/>
+        </w:rPr>
+        <w:t xml:space="preserve"> &lt;&lt; "</w:t>
       </w:r>
       <w:r>
         <w:rPr>
@@ -1321,7 +1381,35 @@
         <w:rPr>
           <w:rFonts w:hint="eastAsia"/>
         </w:rPr>
-        <w:t>" &lt;&lt; (int*)(&amp;b) &lt;&lt;endl;</w:t>
+        <w:t>" &lt;&lt; (</w:t>
+      </w:r>
+      <w:proofErr w:type="spellStart"/>
+      <w:r>
+        <w:rPr>
+          <w:rFonts w:hint="eastAsia"/>
+        </w:rPr>
+        <w:t>int</w:t>
+      </w:r>
+      <w:proofErr w:type="spellEnd"/>
+      <w:r>
+        <w:rPr>
+          <w:rFonts w:hint="eastAsia"/>
+        </w:rPr>
+        <w:t>*)(&amp;b) &lt;&lt;</w:t>
+      </w:r>
+      <w:proofErr w:type="spellStart"/>
+      <w:r>
+        <w:rPr>
+          <w:rFonts w:hint="eastAsia"/>
+        </w:rPr>
+        <w:t>endl</w:t>
+      </w:r>
+      <w:proofErr w:type="spellEnd"/>
+      <w:r>
+        <w:rPr>
+          <w:rFonts w:hint="eastAsia"/>
+        </w:rPr>
+        <w:t>;</w:t>
       </w:r>
       <w:r>
         <w:t xml:space="preserve">   </w:t>
@@ -1346,11 +1434,19 @@
       <w:pPr>
         <w:ind w:leftChars="300" w:left="630"/>
       </w:pPr>
-      <w:r>
-        <w:rPr>
-          <w:rFonts w:hint="eastAsia"/>
-        </w:rPr>
-        <w:t>cout &lt;&lt; "</w:t>
+      <w:proofErr w:type="spellStart"/>
+      <w:r>
+        <w:rPr>
+          <w:rFonts w:hint="eastAsia"/>
+        </w:rPr>
+        <w:t>cout</w:t>
+      </w:r>
+      <w:proofErr w:type="spellEnd"/>
+      <w:r>
+        <w:rPr>
+          <w:rFonts w:hint="eastAsia"/>
+        </w:rPr>
+        <w:t xml:space="preserve"> &lt;&lt; "</w:t>
       </w:r>
       <w:r>
         <w:rPr>
@@ -1386,15 +1482,78 @@
         <w:rPr>
           <w:rFonts w:hint="eastAsia"/>
         </w:rPr>
-        <w:t>" &lt;&lt; (int*)*(int*)(&amp;b) &lt;&lt;endl;</w:t>
+        <w:t>" &lt;&lt; (</w:t>
+      </w:r>
+      <w:proofErr w:type="spellStart"/>
+      <w:r>
+        <w:rPr>
+          <w:rFonts w:hint="eastAsia"/>
+        </w:rPr>
+        <w:t>int</w:t>
+      </w:r>
+      <w:proofErr w:type="spellEnd"/>
+      <w:r>
+        <w:rPr>
+          <w:rFonts w:hint="eastAsia"/>
+        </w:rPr>
+        <w:t>*)*(</w:t>
+      </w:r>
+      <w:proofErr w:type="spellStart"/>
+      <w:r>
+        <w:rPr>
+          <w:rFonts w:hint="eastAsia"/>
+        </w:rPr>
+        <w:t>int</w:t>
+      </w:r>
+      <w:proofErr w:type="spellEnd"/>
+      <w:r>
+        <w:rPr>
+          <w:rFonts w:hint="eastAsia"/>
+        </w:rPr>
+        <w:t>*)(&amp;b) &lt;&lt;</w:t>
+      </w:r>
+      <w:proofErr w:type="spellStart"/>
+      <w:r>
+        <w:rPr>
+          <w:rFonts w:hint="eastAsia"/>
+        </w:rPr>
+        <w:t>endl</w:t>
+      </w:r>
+      <w:proofErr w:type="spellEnd"/>
+      <w:r>
+        <w:rPr>
+          <w:rFonts w:hint="eastAsia"/>
+        </w:rPr>
+        <w:t>;</w:t>
       </w:r>
     </w:p>
     <w:p>
       <w:pPr>
         <w:ind w:leftChars="300" w:left="630"/>
       </w:pPr>
-      <w:r>
-        <w:t xml:space="preserve">pFun = (Fun)*((int*)*(int*)(&amp;b)); </w:t>
+      <w:proofErr w:type="spellStart"/>
+      <w:r>
+        <w:t>pFun</w:t>
+      </w:r>
+      <w:proofErr w:type="spellEnd"/>
+      <w:r>
+        <w:t xml:space="preserve"> = (Fun)*((</w:t>
+      </w:r>
+      <w:proofErr w:type="spellStart"/>
+      <w:r>
+        <w:t>int</w:t>
+      </w:r>
+      <w:proofErr w:type="spellEnd"/>
+      <w:r>
+        <w:t>*)*(</w:t>
+      </w:r>
+      <w:proofErr w:type="spellStart"/>
+      <w:r>
+        <w:t>int</w:t>
+      </w:r>
+      <w:proofErr w:type="spellEnd"/>
+      <w:r>
+        <w:t xml:space="preserve">*)(&amp;b)); </w:t>
       </w:r>
       <w:r>
         <w:rPr>
@@ -1419,8 +1578,18 @@
       <w:pPr>
         <w:ind w:leftChars="300" w:left="630"/>
       </w:pPr>
-      <w:r>
-        <w:t xml:space="preserve">pFun(); </w:t>
+      <w:proofErr w:type="spellStart"/>
+      <w:proofErr w:type="gramStart"/>
+      <w:r>
+        <w:t>pFun</w:t>
+      </w:r>
+      <w:proofErr w:type="spellEnd"/>
+      <w:r>
+        <w:t>(</w:t>
+      </w:r>
+      <w:proofErr w:type="gramEnd"/>
+      <w:r>
+        <w:t xml:space="preserve">); </w:t>
       </w:r>
     </w:p>
     <w:p>
@@ -1435,23 +1604,35 @@
       <w:r>
         <w:t xml:space="preserve"> (Fun)*((</w:t>
       </w:r>
+      <w:proofErr w:type="spellStart"/>
       <w:r>
         <w:rPr>
           <w:rFonts w:hint="eastAsia"/>
         </w:rPr>
         <w:t>int</w:t>
       </w:r>
+      <w:proofErr w:type="spellEnd"/>
       <w:r>
         <w:t>*)*(</w:t>
       </w:r>
+      <w:proofErr w:type="spellStart"/>
       <w:r>
         <w:rPr>
           <w:rFonts w:hint="eastAsia"/>
         </w:rPr>
         <w:t>int</w:t>
       </w:r>
-      <w:r>
-        <w:t>*)(&amp;b)+</w:t>
+      <w:proofErr w:type="spellEnd"/>
+      <w:r>
+        <w:t>*</w:t>
+      </w:r>
+      <w:proofErr w:type="gramStart"/>
+      <w:r>
+        <w:t>)(</w:t>
+      </w:r>
+      <w:proofErr w:type="gramEnd"/>
+      <w:r>
+        <w:t>&amp;b)+</w:t>
       </w:r>
       <w:r>
         <w:rPr>
@@ -1476,23 +1657,35 @@
       <w:r>
         <w:t>(Fun)*((</w:t>
       </w:r>
+      <w:proofErr w:type="spellStart"/>
       <w:r>
         <w:rPr>
           <w:rFonts w:hint="eastAsia"/>
         </w:rPr>
         <w:t>int</w:t>
       </w:r>
+      <w:proofErr w:type="spellEnd"/>
       <w:r>
         <w:t>*)*(</w:t>
       </w:r>
+      <w:proofErr w:type="spellStart"/>
       <w:r>
         <w:rPr>
           <w:rFonts w:hint="eastAsia"/>
         </w:rPr>
         <w:t>int</w:t>
       </w:r>
-      <w:r>
-        <w:t>*)(&amp;b)+</w:t>
+      <w:proofErr w:type="spellEnd"/>
+      <w:r>
+        <w:t>*</w:t>
+      </w:r>
+      <w:proofErr w:type="gramStart"/>
+      <w:r>
+        <w:t>)(</w:t>
+      </w:r>
+      <w:proofErr w:type="gramEnd"/>
+      <w:r>
+        <w:t>&amp;b)+</w:t>
       </w:r>
       <w:r>
         <w:rPr>
@@ -1517,23 +1710,35 @@
       <w:r>
         <w:t>(Fun)*((</w:t>
       </w:r>
+      <w:proofErr w:type="spellStart"/>
       <w:r>
         <w:rPr>
           <w:rFonts w:hint="eastAsia"/>
         </w:rPr>
         <w:t>int</w:t>
       </w:r>
+      <w:proofErr w:type="spellEnd"/>
       <w:r>
         <w:t>*)*(</w:t>
       </w:r>
+      <w:proofErr w:type="spellStart"/>
       <w:r>
         <w:rPr>
           <w:rFonts w:hint="eastAsia"/>
         </w:rPr>
         <w:t>int</w:t>
       </w:r>
-      <w:r>
-        <w:t>*)(&amp;b)+</w:t>
+      <w:proofErr w:type="spellEnd"/>
+      <w:r>
+        <w:t>*</w:t>
+      </w:r>
+      <w:proofErr w:type="gramStart"/>
+      <w:r>
+        <w:t>)(</w:t>
+      </w:r>
+      <w:proofErr w:type="gramEnd"/>
+      <w:r>
+        <w:t>&amp;b)+</w:t>
       </w:r>
       <w:r>
         <w:rPr>
@@ -1550,10 +1755,33 @@
         </w:rPr>
         <w:t>// Base::h()</w:t>
       </w:r>
+    </w:p>
+    <w:p/>
+    <w:p/>
+    <w:p/>
+    <w:p/>
+    <w:p/>
+    <w:p/>
+    <w:p/>
+    <w:p/>
+    <w:p/>
+    <w:p/>
+    <w:p/>
+    <w:p>
+      <w:pPr>
+        <w:tabs>
+          <w:tab w:val="left" w:pos="1815"/>
+        </w:tabs>
+      </w:pPr>
+      <w:r>
+        <w:tab/>
+      </w:r>
+      <w:bookmarkStart w:id="2" w:name="_GoBack"/>
+      <w:bookmarkEnd w:id="2"/>
     </w:p>
     <w:p>
       <w:pPr>
-        <w:pStyle w:val="2"/>
+        <w:pStyle w:val="Heading2"/>
         <w:numPr>
           <w:ilvl w:val="0"/>
           <w:numId w:val="9"/>
@@ -1572,28 +1800,22 @@
     </w:p>
     <w:p>
       <w:pPr>
-        <w:pStyle w:val="2"/>
+        <w:pStyle w:val="Heading2"/>
         <w:numPr>
           <w:ilvl w:val="0"/>
           <w:numId w:val="9"/>
         </w:numPr>
       </w:pPr>
       <w:r>
-        <w:rPr>
-          <w:rFonts w:hint="eastAsia"/>
-        </w:rPr>
-        <w:t>虚函数</w:t>
-      </w:r>
-      <w:r>
-        <w:rPr>
-          <w:rFonts w:hint="eastAsia"/>
-        </w:rPr>
-        <w:t>virtual</w:t>
+        <w:t>异常处理</w:t>
+      </w:r>
+      <w:r>
+        <w:t>exception</w:t>
       </w:r>
     </w:p>
     <w:p>
       <w:pPr>
-        <w:pStyle w:val="2"/>
+        <w:pStyle w:val="Heading2"/>
         <w:numPr>
           <w:ilvl w:val="0"/>
           <w:numId w:val="9"/>
@@ -1614,7 +1836,7 @@
     </w:p>
     <w:p>
       <w:pPr>
-        <w:pStyle w:val="2"/>
+        <w:pStyle w:val="Heading2"/>
         <w:numPr>
           <w:ilvl w:val="0"/>
           <w:numId w:val="9"/>
@@ -1635,7 +1857,7 @@
     </w:p>
     <w:p>
       <w:pPr>
-        <w:pStyle w:val="2"/>
+        <w:pStyle w:val="Heading2"/>
         <w:numPr>
           <w:ilvl w:val="0"/>
           <w:numId w:val="9"/>
@@ -1655,10 +1877,7 @@
       </w:r>
     </w:p>
     <w:p/>
-    <w:p>
-      <w:bookmarkStart w:id="2" w:name="_GoBack"/>
-      <w:bookmarkEnd w:id="2"/>
-    </w:p>
+    <w:p/>
     <w:sectPr>
       <w:pgSz w:w="11906" w:h="16838"/>
       <w:pgMar w:top="1440" w:right="1080" w:bottom="1440" w:left="1080" w:header="851" w:footer="992" w:gutter="0"/>
@@ -1671,7 +1890,7 @@
 
 <file path=word/numbering.xml><?xml version="1.0" encoding="utf-8"?>
 <w:numbering xmlns:wpc="http://schemas.microsoft.com/office/word/2010/wordprocessingCanvas" xmlns:mc="http://schemas.openxmlformats.org/markup-compatibility/2006" xmlns:o="urn:schemas-microsoft-com:office:office" xmlns:r="http://schemas.openxmlformats.org/officeDocument/2006/relationships" xmlns:m="http://schemas.openxmlformats.org/officeDocument/2006/math" xmlns:v="urn:schemas-microsoft-com:vml" xmlns:wp14="http://schemas.microsoft.com/office/word/2010/wordprocessingDrawing" xmlns:wp="http://schemas.openxmlformats.org/drawingml/2006/wordprocessingDrawing" xmlns:w10="urn:schemas-microsoft-com:office:word" xmlns:w="http://schemas.openxmlformats.org/wordprocessingml/2006/main" xmlns:w14="http://schemas.microsoft.com/office/word/2010/wordml" xmlns:w15="http://schemas.microsoft.com/office/word/2012/wordml" xmlns:wpg="http://schemas.microsoft.com/office/word/2010/wordprocessingGroup" xmlns:wpi="http://schemas.microsoft.com/office/word/2010/wordprocessingInk" xmlns:wne="http://schemas.microsoft.com/office/word/2006/wordml" xmlns:wps="http://schemas.microsoft.com/office/word/2010/wordprocessingShape" mc:Ignorable="w14 w15 wp14">
-  <w:abstractNum w:abstractNumId="0" w15:restartNumberingAfterBreak="0">
+  <w:abstractNum w:abstractNumId="0">
     <w:nsid w:val="0FBA0FA1"/>
     <w:multiLevelType w:val="multilevel"/>
     <w:tmpl w:val="0409001F"/>
@@ -1757,7 +1976,7 @@
       </w:pPr>
     </w:lvl>
   </w:abstractNum>
-  <w:abstractNum w:abstractNumId="1" w15:restartNumberingAfterBreak="0">
+  <w:abstractNum w:abstractNumId="1">
     <w:nsid w:val="134E5360"/>
     <w:multiLevelType w:val="hybridMultilevel"/>
     <w:tmpl w:val="B2608E3C"/>
@@ -1870,7 +2089,7 @@
       </w:rPr>
     </w:lvl>
   </w:abstractNum>
-  <w:abstractNum w:abstractNumId="2" w15:restartNumberingAfterBreak="0">
+  <w:abstractNum w:abstractNumId="2">
     <w:nsid w:val="1C7C05E2"/>
     <w:multiLevelType w:val="hybridMultilevel"/>
     <w:tmpl w:val="C80E421E"/>
@@ -1983,7 +2202,7 @@
       </w:rPr>
     </w:lvl>
   </w:abstractNum>
-  <w:abstractNum w:abstractNumId="3" w15:restartNumberingAfterBreak="0">
+  <w:abstractNum w:abstractNumId="3">
     <w:nsid w:val="286A29F4"/>
     <w:multiLevelType w:val="hybridMultilevel"/>
     <w:tmpl w:val="85B28114"/>
@@ -2096,7 +2315,7 @@
       </w:rPr>
     </w:lvl>
   </w:abstractNum>
-  <w:abstractNum w:abstractNumId="4" w15:restartNumberingAfterBreak="0">
+  <w:abstractNum w:abstractNumId="4">
     <w:nsid w:val="3F891F8C"/>
     <w:multiLevelType w:val="hybridMultilevel"/>
     <w:tmpl w:val="D5943084"/>
@@ -2209,7 +2428,7 @@
       </w:rPr>
     </w:lvl>
   </w:abstractNum>
-  <w:abstractNum w:abstractNumId="5" w15:restartNumberingAfterBreak="0">
+  <w:abstractNum w:abstractNumId="5">
     <w:nsid w:val="47D03393"/>
     <w:multiLevelType w:val="multilevel"/>
     <w:tmpl w:val="0409001D"/>
@@ -2295,7 +2514,7 @@
       </w:pPr>
     </w:lvl>
   </w:abstractNum>
-  <w:abstractNum w:abstractNumId="6" w15:restartNumberingAfterBreak="0">
+  <w:abstractNum w:abstractNumId="6">
     <w:nsid w:val="4BF965B6"/>
     <w:multiLevelType w:val="hybridMultilevel"/>
     <w:tmpl w:val="63B239DA"/>
@@ -2408,14 +2627,14 @@
       </w:rPr>
     </w:lvl>
   </w:abstractNum>
-  <w:abstractNum w:abstractNumId="7" w15:restartNumberingAfterBreak="0">
+  <w:abstractNum w:abstractNumId="7">
     <w:nsid w:val="4C674B7A"/>
     <w:multiLevelType w:val="multilevel"/>
     <w:tmpl w:val="04090023"/>
     <w:lvl w:ilvl="0">
       <w:start w:val="1"/>
       <w:numFmt w:val="upperRoman"/>
-      <w:pStyle w:val="1"/>
+      <w:pStyle w:val="Heading1"/>
       <w:lvlText w:val="第 %1 条"/>
       <w:lvlJc w:val="left"/>
       <w:pPr>
@@ -2425,7 +2644,7 @@
     <w:lvl w:ilvl="1">
       <w:start w:val="1"/>
       <w:numFmt w:val="decimalZero"/>
-      <w:pStyle w:val="2"/>
+      <w:pStyle w:val="Heading2"/>
       <w:isLgl/>
       <w:lvlText w:val="节 %1.%2"/>
       <w:lvlJc w:val="left"/>
@@ -2436,7 +2655,7 @@
     <w:lvl w:ilvl="2">
       <w:start w:val="1"/>
       <w:numFmt w:val="lowerLetter"/>
-      <w:pStyle w:val="3"/>
+      <w:pStyle w:val="Heading3"/>
       <w:lvlText w:val="(%3)"/>
       <w:lvlJc w:val="left"/>
       <w:pPr>
@@ -2446,7 +2665,7 @@
     <w:lvl w:ilvl="3">
       <w:start w:val="1"/>
       <w:numFmt w:val="lowerRoman"/>
-      <w:pStyle w:val="4"/>
+      <w:pStyle w:val="Heading4"/>
       <w:lvlText w:val="(%4)"/>
       <w:lvlJc w:val="right"/>
       <w:pPr>
@@ -2456,7 +2675,7 @@
     <w:lvl w:ilvl="4">
       <w:start w:val="1"/>
       <w:numFmt w:val="decimal"/>
-      <w:pStyle w:val="5"/>
+      <w:pStyle w:val="Heading5"/>
       <w:lvlText w:val="%5)"/>
       <w:lvlJc w:val="left"/>
       <w:pPr>
@@ -2466,7 +2685,7 @@
     <w:lvl w:ilvl="5">
       <w:start w:val="1"/>
       <w:numFmt w:val="lowerLetter"/>
-      <w:pStyle w:val="6"/>
+      <w:pStyle w:val="Heading6"/>
       <w:lvlText w:val="%6)"/>
       <w:lvlJc w:val="left"/>
       <w:pPr>
@@ -2476,7 +2695,7 @@
     <w:lvl w:ilvl="6">
       <w:start w:val="1"/>
       <w:numFmt w:val="lowerRoman"/>
-      <w:pStyle w:val="7"/>
+      <w:pStyle w:val="Heading7"/>
       <w:lvlText w:val="%7)"/>
       <w:lvlJc w:val="right"/>
       <w:pPr>
@@ -2486,7 +2705,7 @@
     <w:lvl w:ilvl="7">
       <w:start w:val="1"/>
       <w:numFmt w:val="lowerLetter"/>
-      <w:pStyle w:val="8"/>
+      <w:pStyle w:val="Heading8"/>
       <w:lvlText w:val="%8."/>
       <w:lvlJc w:val="left"/>
       <w:pPr>
@@ -2496,7 +2715,7 @@
     <w:lvl w:ilvl="8">
       <w:start w:val="1"/>
       <w:numFmt w:val="lowerRoman"/>
-      <w:pStyle w:val="9"/>
+      <w:pStyle w:val="Heading9"/>
       <w:lvlText w:val="%9."/>
       <w:lvlJc w:val="right"/>
       <w:pPr>
@@ -2504,7 +2723,7 @@
       </w:pPr>
     </w:lvl>
   </w:abstractNum>
-  <w:abstractNum w:abstractNumId="8" w15:restartNumberingAfterBreak="0">
+  <w:abstractNum w:abstractNumId="8">
     <w:nsid w:val="4CFC204B"/>
     <w:multiLevelType w:val="multilevel"/>
     <w:tmpl w:val="0409001F"/>
@@ -2590,7 +2809,7 @@
       </w:pPr>
     </w:lvl>
   </w:abstractNum>
-  <w:abstractNum w:abstractNumId="9" w15:restartNumberingAfterBreak="0">
+  <w:abstractNum w:abstractNumId="9">
     <w:nsid w:val="4E892ED4"/>
     <w:multiLevelType w:val="multilevel"/>
     <w:tmpl w:val="0409001F"/>
@@ -2676,7 +2895,7 @@
       </w:pPr>
     </w:lvl>
   </w:abstractNum>
-  <w:abstractNum w:abstractNumId="10" w15:restartNumberingAfterBreak="0">
+  <w:abstractNum w:abstractNumId="10">
     <w:nsid w:val="5A913FE9"/>
     <w:multiLevelType w:val="multilevel"/>
     <w:tmpl w:val="0409001F"/>
@@ -2762,7 +2981,7 @@
       </w:pPr>
     </w:lvl>
   </w:abstractNum>
-  <w:abstractNum w:abstractNumId="11" w15:restartNumberingAfterBreak="0">
+  <w:abstractNum w:abstractNumId="11">
     <w:nsid w:val="648D468E"/>
     <w:multiLevelType w:val="multilevel"/>
     <w:tmpl w:val="0409001D"/>
@@ -2848,7 +3067,7 @@
       </w:pPr>
     </w:lvl>
   </w:abstractNum>
-  <w:abstractNum w:abstractNumId="12" w15:restartNumberingAfterBreak="0">
+  <w:abstractNum w:abstractNumId="12">
     <w:nsid w:val="663C5E2A"/>
     <w:multiLevelType w:val="multilevel"/>
     <w:tmpl w:val="5E2ADF40"/>
@@ -2937,7 +3156,7 @@
       </w:pPr>
     </w:lvl>
   </w:abstractNum>
-  <w:abstractNum w:abstractNumId="13" w15:restartNumberingAfterBreak="0">
+  <w:abstractNum w:abstractNumId="13">
     <w:nsid w:val="742635DC"/>
     <w:multiLevelType w:val="multilevel"/>
     <w:tmpl w:val="0409001D"/>
@@ -3023,7 +3242,7 @@
       </w:pPr>
     </w:lvl>
   </w:abstractNum>
-  <w:abstractNum w:abstractNumId="14" w15:restartNumberingAfterBreak="0">
+  <w:abstractNum w:abstractNumId="14">
     <w:nsid w:val="77F41743"/>
     <w:multiLevelType w:val="hybridMultilevel"/>
     <w:tmpl w:val="426481B0"/>
@@ -3136,7 +3355,7 @@
       </w:rPr>
     </w:lvl>
   </w:abstractNum>
-  <w:abstractNum w:abstractNumId="15" w15:restartNumberingAfterBreak="0">
+  <w:abstractNum w:abstractNumId="15">
     <w:nsid w:val="7A36397A"/>
     <w:multiLevelType w:val="hybridMultilevel"/>
     <w:tmpl w:val="63589FC4"/>
@@ -3660,7 +3879,7 @@
     <w:lsdException w:name="List Table 6 Colorful Accent 6" w:uiPriority="51"/>
     <w:lsdException w:name="List Table 7 Colorful Accent 6" w:uiPriority="52"/>
   </w:latentStyles>
-  <w:style w:type="paragraph" w:default="1" w:styleId="a">
+  <w:style w:type="paragraph" w:default="1" w:styleId="Normal">
     <w:name w:val="Normal"/>
     <w:qFormat/>
     <w:rsid w:val="005B76B7"/>
@@ -3669,11 +3888,11 @@
       <w:jc w:val="both"/>
     </w:pPr>
   </w:style>
-  <w:style w:type="paragraph" w:styleId="1">
+  <w:style w:type="paragraph" w:styleId="Heading1">
     <w:name w:val="heading 1"/>
-    <w:basedOn w:val="a"/>
-    <w:next w:val="a"/>
-    <w:link w:val="1Char"/>
+    <w:basedOn w:val="Normal"/>
+    <w:next w:val="Normal"/>
+    <w:link w:val="Heading1Char"/>
     <w:uiPriority w:val="9"/>
     <w:qFormat/>
     <w:rsid w:val="00F17183"/>
@@ -3694,11 +3913,11 @@
       <w:szCs w:val="44"/>
     </w:rPr>
   </w:style>
-  <w:style w:type="paragraph" w:styleId="2">
+  <w:style w:type="paragraph" w:styleId="Heading2">
     <w:name w:val="heading 2"/>
-    <w:basedOn w:val="a"/>
-    <w:next w:val="a"/>
-    <w:link w:val="2Char"/>
+    <w:basedOn w:val="Normal"/>
+    <w:next w:val="Normal"/>
+    <w:link w:val="Heading2Char"/>
     <w:uiPriority w:val="9"/>
     <w:unhideWhenUsed/>
     <w:qFormat/>
@@ -3721,11 +3940,11 @@
       <w:szCs w:val="32"/>
     </w:rPr>
   </w:style>
-  <w:style w:type="paragraph" w:styleId="3">
+  <w:style w:type="paragraph" w:styleId="Heading3">
     <w:name w:val="heading 3"/>
-    <w:basedOn w:val="a"/>
-    <w:next w:val="a"/>
-    <w:link w:val="3Char"/>
+    <w:basedOn w:val="Normal"/>
+    <w:next w:val="Normal"/>
+    <w:link w:val="Heading3Char"/>
     <w:uiPriority w:val="9"/>
     <w:unhideWhenUsed/>
     <w:qFormat/>
@@ -3747,11 +3966,11 @@
       <w:szCs w:val="32"/>
     </w:rPr>
   </w:style>
-  <w:style w:type="paragraph" w:styleId="4">
+  <w:style w:type="paragraph" w:styleId="Heading4">
     <w:name w:val="heading 4"/>
-    <w:basedOn w:val="a"/>
-    <w:next w:val="a"/>
-    <w:link w:val="4Char"/>
+    <w:basedOn w:val="Normal"/>
+    <w:next w:val="Normal"/>
+    <w:link w:val="Heading4Char"/>
     <w:uiPriority w:val="9"/>
     <w:semiHidden/>
     <w:unhideWhenUsed/>
@@ -3775,11 +3994,11 @@
       <w:szCs w:val="28"/>
     </w:rPr>
   </w:style>
-  <w:style w:type="paragraph" w:styleId="5">
+  <w:style w:type="paragraph" w:styleId="Heading5">
     <w:name w:val="heading 5"/>
-    <w:basedOn w:val="a"/>
-    <w:next w:val="a"/>
-    <w:link w:val="5Char"/>
+    <w:basedOn w:val="Normal"/>
+    <w:next w:val="Normal"/>
+    <w:link w:val="Heading5Char"/>
     <w:uiPriority w:val="9"/>
     <w:semiHidden/>
     <w:unhideWhenUsed/>
@@ -3802,11 +4021,11 @@
       <w:szCs w:val="28"/>
     </w:rPr>
   </w:style>
-  <w:style w:type="paragraph" w:styleId="6">
+  <w:style w:type="paragraph" w:styleId="Heading6">
     <w:name w:val="heading 6"/>
-    <w:basedOn w:val="a"/>
-    <w:next w:val="a"/>
-    <w:link w:val="6Char"/>
+    <w:basedOn w:val="Normal"/>
+    <w:next w:val="Normal"/>
+    <w:link w:val="Heading6Char"/>
     <w:uiPriority w:val="9"/>
     <w:semiHidden/>
     <w:unhideWhenUsed/>
@@ -3830,11 +4049,11 @@
       <w:szCs w:val="24"/>
     </w:rPr>
   </w:style>
-  <w:style w:type="paragraph" w:styleId="7">
+  <w:style w:type="paragraph" w:styleId="Heading7">
     <w:name w:val="heading 7"/>
-    <w:basedOn w:val="a"/>
-    <w:next w:val="a"/>
-    <w:link w:val="7Char"/>
+    <w:basedOn w:val="Normal"/>
+    <w:next w:val="Normal"/>
+    <w:link w:val="Heading7Char"/>
     <w:uiPriority w:val="9"/>
     <w:semiHidden/>
     <w:unhideWhenUsed/>
@@ -3857,11 +4076,11 @@
       <w:szCs w:val="24"/>
     </w:rPr>
   </w:style>
-  <w:style w:type="paragraph" w:styleId="8">
+  <w:style w:type="paragraph" w:styleId="Heading8">
     <w:name w:val="heading 8"/>
-    <w:basedOn w:val="a"/>
-    <w:next w:val="a"/>
-    <w:link w:val="8Char"/>
+    <w:basedOn w:val="Normal"/>
+    <w:next w:val="Normal"/>
+    <w:link w:val="Heading8Char"/>
     <w:uiPriority w:val="9"/>
     <w:semiHidden/>
     <w:unhideWhenUsed/>
@@ -3883,11 +4102,11 @@
       <w:szCs w:val="24"/>
     </w:rPr>
   </w:style>
-  <w:style w:type="paragraph" w:styleId="9">
+  <w:style w:type="paragraph" w:styleId="Heading9">
     <w:name w:val="heading 9"/>
-    <w:basedOn w:val="a"/>
-    <w:next w:val="a"/>
-    <w:link w:val="9Char"/>
+    <w:basedOn w:val="Normal"/>
+    <w:next w:val="Normal"/>
+    <w:link w:val="Heading9Char"/>
     <w:uiPriority w:val="9"/>
     <w:semiHidden/>
     <w:unhideWhenUsed/>
@@ -3908,13 +4127,13 @@
       <w:szCs w:val="21"/>
     </w:rPr>
   </w:style>
-  <w:style w:type="character" w:default="1" w:styleId="a0">
+  <w:style w:type="character" w:default="1" w:styleId="DefaultParagraphFont">
     <w:name w:val="Default Paragraph Font"/>
     <w:uiPriority w:val="1"/>
     <w:semiHidden/>
     <w:unhideWhenUsed/>
   </w:style>
-  <w:style w:type="table" w:default="1" w:styleId="a1">
+  <w:style w:type="table" w:default="1" w:styleId="TableNormal">
     <w:name w:val="Normal Table"/>
     <w:uiPriority w:val="99"/>
     <w:semiHidden/>
@@ -3929,16 +4148,16 @@
       </w:tblCellMar>
     </w:tblPr>
   </w:style>
-  <w:style w:type="numbering" w:default="1" w:styleId="a2">
+  <w:style w:type="numbering" w:default="1" w:styleId="NoList">
     <w:name w:val="No List"/>
     <w:uiPriority w:val="99"/>
     <w:semiHidden/>
     <w:unhideWhenUsed/>
   </w:style>
-  <w:style w:type="character" w:customStyle="1" w:styleId="2Char">
-    <w:name w:val="标题 2 Char"/>
-    <w:basedOn w:val="a0"/>
-    <w:link w:val="2"/>
+  <w:style w:type="character" w:customStyle="1" w:styleId="Heading2Char">
+    <w:name w:val="Heading 2 Char"/>
+    <w:basedOn w:val="DefaultParagraphFont"/>
+    <w:link w:val="Heading2"/>
     <w:uiPriority w:val="9"/>
     <w:rsid w:val="00F17183"/>
     <w:rPr>
@@ -3949,10 +4168,10 @@
       <w:szCs w:val="32"/>
     </w:rPr>
   </w:style>
-  <w:style w:type="character" w:customStyle="1" w:styleId="3Char">
-    <w:name w:val="标题 3 Char"/>
-    <w:basedOn w:val="a0"/>
-    <w:link w:val="3"/>
+  <w:style w:type="character" w:customStyle="1" w:styleId="Heading3Char">
+    <w:name w:val="Heading 3 Char"/>
+    <w:basedOn w:val="DefaultParagraphFont"/>
+    <w:link w:val="Heading3"/>
     <w:uiPriority w:val="9"/>
     <w:rsid w:val="00F17183"/>
     <w:rPr>
@@ -3962,10 +4181,10 @@
       <w:szCs w:val="32"/>
     </w:rPr>
   </w:style>
-  <w:style w:type="character" w:customStyle="1" w:styleId="1Char">
-    <w:name w:val="标题 1 Char"/>
-    <w:basedOn w:val="a0"/>
-    <w:link w:val="1"/>
+  <w:style w:type="character" w:customStyle="1" w:styleId="Heading1Char">
+    <w:name w:val="Heading 1 Char"/>
+    <w:basedOn w:val="DefaultParagraphFont"/>
+    <w:link w:val="Heading1"/>
     <w:uiPriority w:val="9"/>
     <w:rsid w:val="00F17183"/>
     <w:rPr>
@@ -3976,10 +4195,10 @@
       <w:szCs w:val="44"/>
     </w:rPr>
   </w:style>
-  <w:style w:type="character" w:customStyle="1" w:styleId="4Char">
-    <w:name w:val="标题 4 Char"/>
-    <w:basedOn w:val="a0"/>
-    <w:link w:val="4"/>
+  <w:style w:type="character" w:customStyle="1" w:styleId="Heading4Char">
+    <w:name w:val="Heading 4 Char"/>
+    <w:basedOn w:val="DefaultParagraphFont"/>
+    <w:link w:val="Heading4"/>
     <w:uiPriority w:val="9"/>
     <w:semiHidden/>
     <w:rsid w:val="00F17183"/>
@@ -3991,10 +4210,10 @@
       <w:szCs w:val="28"/>
     </w:rPr>
   </w:style>
-  <w:style w:type="character" w:customStyle="1" w:styleId="5Char">
-    <w:name w:val="标题 5 Char"/>
-    <w:basedOn w:val="a0"/>
-    <w:link w:val="5"/>
+  <w:style w:type="character" w:customStyle="1" w:styleId="Heading5Char">
+    <w:name w:val="Heading 5 Char"/>
+    <w:basedOn w:val="DefaultParagraphFont"/>
+    <w:link w:val="Heading5"/>
     <w:uiPriority w:val="9"/>
     <w:semiHidden/>
     <w:rsid w:val="00F17183"/>
@@ -4005,10 +4224,10 @@
       <w:szCs w:val="28"/>
     </w:rPr>
   </w:style>
-  <w:style w:type="character" w:customStyle="1" w:styleId="6Char">
-    <w:name w:val="标题 6 Char"/>
-    <w:basedOn w:val="a0"/>
-    <w:link w:val="6"/>
+  <w:style w:type="character" w:customStyle="1" w:styleId="Heading6Char">
+    <w:name w:val="Heading 6 Char"/>
+    <w:basedOn w:val="DefaultParagraphFont"/>
+    <w:link w:val="Heading6"/>
     <w:uiPriority w:val="9"/>
     <w:semiHidden/>
     <w:rsid w:val="00F17183"/>
@@ -4020,10 +4239,10 @@
       <w:szCs w:val="24"/>
     </w:rPr>
   </w:style>
-  <w:style w:type="character" w:customStyle="1" w:styleId="7Char">
-    <w:name w:val="标题 7 Char"/>
-    <w:basedOn w:val="a0"/>
-    <w:link w:val="7"/>
+  <w:style w:type="character" w:customStyle="1" w:styleId="Heading7Char">
+    <w:name w:val="Heading 7 Char"/>
+    <w:basedOn w:val="DefaultParagraphFont"/>
+    <w:link w:val="Heading7"/>
     <w:uiPriority w:val="9"/>
     <w:semiHidden/>
     <w:rsid w:val="00F17183"/>
@@ -4034,10 +4253,10 @@
       <w:szCs w:val="24"/>
     </w:rPr>
   </w:style>
-  <w:style w:type="character" w:customStyle="1" w:styleId="8Char">
-    <w:name w:val="标题 8 Char"/>
-    <w:basedOn w:val="a0"/>
-    <w:link w:val="8"/>
+  <w:style w:type="character" w:customStyle="1" w:styleId="Heading8Char">
+    <w:name w:val="Heading 8 Char"/>
+    <w:basedOn w:val="DefaultParagraphFont"/>
+    <w:link w:val="Heading8"/>
     <w:uiPriority w:val="9"/>
     <w:semiHidden/>
     <w:rsid w:val="00F17183"/>
@@ -4047,10 +4266,10 @@
       <w:szCs w:val="24"/>
     </w:rPr>
   </w:style>
-  <w:style w:type="character" w:customStyle="1" w:styleId="9Char">
-    <w:name w:val="标题 9 Char"/>
-    <w:basedOn w:val="a0"/>
-    <w:link w:val="9"/>
+  <w:style w:type="character" w:customStyle="1" w:styleId="Heading9Char">
+    <w:name w:val="Heading 9 Char"/>
+    <w:basedOn w:val="DefaultParagraphFont"/>
+    <w:link w:val="Heading9"/>
     <w:uiPriority w:val="9"/>
     <w:semiHidden/>
     <w:rsid w:val="00F17183"/>
@@ -4059,9 +4278,9 @@
       <w:szCs w:val="21"/>
     </w:rPr>
   </w:style>
-  <w:style w:type="paragraph" w:styleId="a3">
+  <w:style w:type="paragraph" w:styleId="ListParagraph">
     <w:name w:val="List Paragraph"/>
-    <w:basedOn w:val="a"/>
+    <w:basedOn w:val="Normal"/>
     <w:uiPriority w:val="34"/>
     <w:qFormat/>
     <w:rsid w:val="00F17183"/>
@@ -4338,7 +4557,7 @@
 </file>
 
 <file path=customXml/itemProps1.xml><?xml version="1.0" encoding="utf-8"?>
-<ds:datastoreItem xmlns:ds="http://schemas.openxmlformats.org/officeDocument/2006/customXml" ds:itemID="{BEBB4FC1-B9CC-4CF1-BDE9-AAD0F27B3317}">
+<ds:datastoreItem xmlns:ds="http://schemas.openxmlformats.org/officeDocument/2006/customXml" ds:itemID="{CB464303-D24E-41E7-AC06-30F4F7844E92}">
   <ds:schemaRefs>
     <ds:schemaRef ds:uri="http://schemas.openxmlformats.org/officeDocument/2006/bibliography"/>
   </ds:schemaRefs>

</xml_diff>

<commit_message>
diff between array and pointer
</commit_message>
<xml_diff>
--- a/CPP-Base.docx
+++ b/CPP-Base.docx
@@ -1137,7 +1137,19 @@
         <w:rPr>
           <w:rFonts w:hint="eastAsia"/>
         </w:rPr>
-        <w:t>：移动语义，有值引用作为参数，将原来指向堆的指针置空，新的指针指向原来的堆</w:t>
+        <w:t>：移动语义，</w:t>
+      </w:r>
+      <w:r>
+        <w:rPr>
+          <w:rFonts w:hint="eastAsia"/>
+        </w:rPr>
+        <w:t>右</w:t>
+      </w:r>
+      <w:r>
+        <w:rPr>
+          <w:rFonts w:hint="eastAsia"/>
+        </w:rPr>
+        <w:t>值引用作为参数，将原来指向堆的指针置空，新的指针指向原来的堆</w:t>
       </w:r>
     </w:p>
     <w:p>
@@ -1782,6 +1794,8 @@
         </w:rPr>
         <w:t>方式</w:t>
       </w:r>
+      <w:bookmarkStart w:id="2" w:name="_GoBack"/>
+      <w:bookmarkEnd w:id="2"/>
     </w:p>
     <w:p>
       <w:pPr>
@@ -2040,7 +2054,7 @@
         </w:rPr>
         <w:t>被</w:t>
       </w:r>
-      <w:bookmarkStart w:id="2" w:name="OLE_LINK3"/>
+      <w:bookmarkStart w:id="3" w:name="OLE_LINK3"/>
       <w:r>
         <w:rPr>
           <w:rFonts w:ascii="微软雅黑" w:eastAsia="微软雅黑" w:hAnsi="微软雅黑"/>
@@ -2049,7 +2063,7 @@
         </w:rPr>
         <w:t>unique_ptr</w:t>
       </w:r>
-      <w:bookmarkEnd w:id="2"/>
+      <w:bookmarkEnd w:id="3"/>
       <w:r>
         <w:rPr>
           <w:rFonts w:ascii="微软雅黑" w:eastAsia="微软雅黑" w:hAnsi="微软雅黑" w:hint="eastAsia"/>
@@ -3083,8 +3097,6 @@
         </w:rPr>
         <w:t>，</w:t>
       </w:r>
-      <w:bookmarkStart w:id="3" w:name="_GoBack"/>
-      <w:bookmarkEnd w:id="3"/>
     </w:p>
     <w:p>
       <w:pPr>
@@ -3487,6 +3499,210 @@
       <w:r>
         <w:t>比引用更安全</w:t>
       </w:r>
+    </w:p>
+    <w:p>
+      <w:pPr>
+        <w:pStyle w:val="3"/>
+        <w:numPr>
+          <w:ilvl w:val="1"/>
+          <w:numId w:val="9"/>
+        </w:numPr>
+        <w:rPr>
+          <w:sz w:val="24"/>
+        </w:rPr>
+      </w:pPr>
+      <w:r>
+        <w:rPr>
+          <w:rFonts w:hint="eastAsia"/>
+          <w:sz w:val="24"/>
+        </w:rPr>
+        <w:t>指针和</w:t>
+      </w:r>
+      <w:r>
+        <w:rPr>
+          <w:rFonts w:hint="eastAsia"/>
+          <w:sz w:val="24"/>
+        </w:rPr>
+        <w:t>数组</w:t>
+      </w:r>
+      <w:r>
+        <w:rPr>
+          <w:rFonts w:hint="eastAsia"/>
+          <w:sz w:val="24"/>
+        </w:rPr>
+        <w:t>的</w:t>
+      </w:r>
+      <w:r>
+        <w:rPr>
+          <w:sz w:val="24"/>
+        </w:rPr>
+        <w:t>区别</w:t>
+      </w:r>
+    </w:p>
+    <w:p>
+      <w:pPr>
+        <w:ind w:left="420"/>
+        <w:rPr>
+          <w:rFonts w:hint="eastAsia"/>
+        </w:rPr>
+      </w:pPr>
+      <w:r>
+        <w:rPr>
+          <w:rFonts w:hint="eastAsia"/>
+        </w:rPr>
+        <w:t>很多</w:t>
+      </w:r>
+      <w:r>
+        <w:t>地方用法很相似；</w:t>
+      </w:r>
+    </w:p>
+    <w:p>
+      <w:pPr>
+        <w:ind w:left="420"/>
+        <w:rPr>
+          <w:rFonts w:hint="eastAsia"/>
+        </w:rPr>
+      </w:pPr>
+    </w:p>
+    <w:p>
+      <w:pPr>
+        <w:ind w:leftChars="100" w:left="210" w:firstLine="210"/>
+      </w:pPr>
+      <w:r>
+        <w:t>char  cha[] = "Hello";</w:t>
+      </w:r>
+    </w:p>
+    <w:p>
+      <w:pPr>
+        <w:ind w:leftChars="100" w:left="210"/>
+      </w:pPr>
+      <w:r>
+        <w:tab/>
+        <w:t>char *chp2 = NULL;</w:t>
+      </w:r>
+    </w:p>
+    <w:p>
+      <w:pPr>
+        <w:ind w:leftChars="100" w:left="210"/>
+      </w:pPr>
+      <w:r>
+        <w:tab/>
+        <w:t>chp2 = cha;           //</w:t>
+      </w:r>
+      <w:r>
+        <w:t>数组的内存赋给指针指向的地址</w:t>
+      </w:r>
+    </w:p>
+    <w:p>
+      <w:pPr>
+        <w:ind w:leftChars="100" w:left="210"/>
+      </w:pPr>
+      <w:r>
+        <w:tab/>
+        <w:t xml:space="preserve">char *chp3 = &amp;cha[0]; </w:t>
+      </w:r>
+      <w:r>
+        <w:t xml:space="preserve"> </w:t>
+      </w:r>
+      <w:r>
+        <w:t>//</w:t>
+      </w:r>
+      <w:r>
+        <w:t>数组首地址赋值给指针</w:t>
+      </w:r>
+    </w:p>
+    <w:p>
+      <w:pPr>
+        <w:ind w:left="420"/>
+      </w:pPr>
+    </w:p>
+    <w:p>
+      <w:pPr>
+        <w:ind w:left="420"/>
+        <w:rPr>
+          <w:rFonts w:hint="eastAsia"/>
+        </w:rPr>
+      </w:pPr>
+      <w:r>
+        <w:rPr>
+          <w:rFonts w:hint="eastAsia"/>
+        </w:rPr>
+        <w:t>数组</w:t>
+      </w:r>
+      <w:r>
+        <w:t>只能在栈</w:t>
+      </w:r>
+      <w:r>
+        <w:rPr>
+          <w:rFonts w:hint="eastAsia"/>
+        </w:rPr>
+        <w:t>中</w:t>
+      </w:r>
+      <w:r>
+        <w:t>，</w:t>
+      </w:r>
+      <w:r>
+        <w:rPr>
+          <w:rFonts w:hint="eastAsia"/>
+        </w:rPr>
+        <w:t>指针</w:t>
+      </w:r>
+      <w:r>
+        <w:t>可以再堆中；</w:t>
+      </w:r>
+    </w:p>
+    <w:p>
+      <w:pPr>
+        <w:ind w:left="420"/>
+      </w:pPr>
+    </w:p>
+    <w:p>
+      <w:pPr>
+        <w:ind w:left="420"/>
+      </w:pPr>
+    </w:p>
+    <w:p>
+      <w:pPr>
+        <w:ind w:left="420"/>
+      </w:pPr>
+    </w:p>
+    <w:p>
+      <w:pPr>
+        <w:ind w:left="420"/>
+      </w:pPr>
+    </w:p>
+    <w:p>
+      <w:pPr>
+        <w:ind w:left="420"/>
+      </w:pPr>
+    </w:p>
+    <w:p>
+      <w:pPr>
+        <w:ind w:left="420"/>
+      </w:pPr>
+    </w:p>
+    <w:p>
+      <w:pPr>
+        <w:ind w:left="420"/>
+      </w:pPr>
+    </w:p>
+    <w:p>
+      <w:pPr>
+        <w:ind w:left="420"/>
+      </w:pPr>
+    </w:p>
+    <w:p>
+      <w:pPr>
+        <w:ind w:left="420"/>
+      </w:pPr>
+    </w:p>
+    <w:p>
+      <w:pPr>
+        <w:ind w:left="420"/>
+        <w:rPr>
+          <w:rFonts w:hint="eastAsia"/>
+        </w:rPr>
+      </w:pPr>
     </w:p>
     <w:p>
       <w:pPr>
@@ -3747,6 +3963,7 @@
         <w:rPr>
           <w:rFonts w:hint="eastAsia"/>
         </w:rPr>
+        <w:lastRenderedPageBreak/>
         <w:t>虚函数</w:t>
       </w:r>
       <w:r>
@@ -4153,7 +4370,6 @@
         <w:ind w:leftChars="300" w:left="630"/>
       </w:pPr>
       <w:r>
-        <w:lastRenderedPageBreak/>
         <w:t xml:space="preserve">pFun(); </w:t>
       </w:r>
     </w:p>
@@ -4617,7 +4833,6 @@
         </w:numPr>
       </w:pPr>
       <w:r>
-        <w:lastRenderedPageBreak/>
         <w:t>异常处理</w:t>
       </w:r>
       <w:r>
@@ -4645,6 +4860,7 @@
         <w:rPr>
           <w:rFonts w:hint="eastAsia"/>
         </w:rPr>
+        <w:lastRenderedPageBreak/>
         <w:t>虚函数</w:t>
       </w:r>
       <w:r>
@@ -8235,7 +8451,7 @@
 </file>
 
 <file path=customXml/itemProps1.xml><?xml version="1.0" encoding="utf-8"?>
-<ds:datastoreItem xmlns:ds="http://schemas.openxmlformats.org/officeDocument/2006/customXml" ds:itemID="{60147BB5-5C19-4CB5-8516-736DECCAFEDB}">
+<ds:datastoreItem xmlns:ds="http://schemas.openxmlformats.org/officeDocument/2006/customXml" ds:itemID="{E1DE8AE6-9CE0-4EAB-9022-457C8C5A2AB5}">
   <ds:schemaRefs>
     <ds:schemaRef ds:uri="http://schemas.openxmlformats.org/officeDocument/2006/bibliography"/>
   </ds:schemaRefs>

</xml_diff>